<commit_message>
add how to write a topic
</commit_message>
<xml_diff>
--- a/Jekyll说明文档.docx
+++ b/Jekyll说明文档.docx
@@ -32,7 +32,7 @@
           <w:tab w:val="right" w:pos="8306" w:leader="dot"/>
         </w:tabs>
         <w:rPr>
-          <w:rFonts w:ascii="Calibri" w:hAnsi="Calibri" w:eastAsia="宋体" w:cs="" w:asciiTheme="minorHAnsi" w:cstheme="minorBidi" w:eastAsiaTheme="minorEastAsia" w:hAnsiTheme="minorHAnsi"/>
+          <w:rFonts w:ascii="Calibri" w:hAnsi="Calibri" w:eastAsia="" w:cs="宋体" w:asciiTheme="minorHAnsi" w:cstheme="minorBidi" w:eastAsiaTheme="minorEastAsia" w:hAnsiTheme="minorHAnsi"/>
           <w:szCs w:val="24"/>
           <w:lang w:val="en-US" w:eastAsia="zh-CN" w:bidi="ar-SA"/>
         </w:rPr>
@@ -50,7 +50,7 @@
         <w:r>
           <w:rPr>
             <w:rStyle w:val="Style11"/>
-            <w:rFonts w:eastAsia="宋体" w:cs="" w:cstheme="minorBidi" w:eastAsiaTheme="minorEastAsia"/>
+            <w:rFonts w:eastAsia="" w:cs="宋体" w:cstheme="minorBidi" w:eastAsiaTheme="minorEastAsia"/>
             <w:szCs w:val="24"/>
             <w:lang w:val="en-US" w:eastAsia="zh-CN" w:bidi="ar-SA"/>
           </w:rPr>
@@ -59,7 +59,7 @@
         <w:r>
           <w:rPr>
             <w:rStyle w:val="Style11"/>
-            <w:rFonts w:ascii="Calibri" w:hAnsi="Calibri" w:cs="" w:asciiTheme="minorHAnsi" w:cstheme="minorBidi" w:hAnsiTheme="minorHAnsi"/>
+            <w:rFonts w:ascii="Calibri" w:hAnsi="Calibri" w:cs="宋体" w:asciiTheme="minorHAnsi" w:cstheme="minorBidi" w:hAnsiTheme="minorHAnsi"/>
             <w:szCs w:val="24"/>
             <w:lang w:val="en-US" w:eastAsia="zh-CN" w:bidi="ar-SA"/>
           </w:rPr>
@@ -86,7 +86,7 @@
         <w:r>
           <w:rPr>
             <w:rStyle w:val="Style11"/>
-            <w:rFonts w:eastAsia="宋体" w:cs="" w:cstheme="minorBidi" w:eastAsiaTheme="minorEastAsia"/>
+            <w:rFonts w:eastAsia="" w:cs="宋体" w:cstheme="minorBidi" w:eastAsiaTheme="minorEastAsia"/>
             <w:szCs w:val="24"/>
             <w:lang w:val="en-US" w:eastAsia="zh-CN" w:bidi="ar-SA"/>
           </w:rPr>
@@ -109,7 +109,7 @@
           <w:tab w:val="right" w:pos="8306" w:leader="dot"/>
         </w:tabs>
         <w:rPr>
-          <w:rFonts w:ascii="Calibri" w:hAnsi="Calibri" w:eastAsia="宋体" w:cs="" w:asciiTheme="minorHAnsi" w:cstheme="minorBidi" w:eastAsiaTheme="minorEastAsia" w:hAnsiTheme="minorHAnsi"/>
+          <w:rFonts w:ascii="Calibri" w:hAnsi="Calibri" w:eastAsia="" w:cs="宋体" w:asciiTheme="minorHAnsi" w:cstheme="minorBidi" w:eastAsiaTheme="minorEastAsia" w:hAnsiTheme="minorHAnsi"/>
           <w:szCs w:val="24"/>
           <w:lang w:val="en-US" w:eastAsia="zh-CN" w:bidi="ar-SA"/>
         </w:rPr>
@@ -118,7 +118,7 @@
         <w:r>
           <w:rPr>
             <w:rStyle w:val="Style11"/>
-            <w:rFonts w:eastAsia="宋体" w:cs="" w:cstheme="minorBidi" w:eastAsiaTheme="minorEastAsia"/>
+            <w:rFonts w:eastAsia="" w:cs="宋体" w:cstheme="minorBidi" w:eastAsiaTheme="minorEastAsia"/>
             <w:szCs w:val="24"/>
             <w:lang w:val="en-US" w:eastAsia="zh-CN" w:bidi="ar-SA"/>
           </w:rPr>
@@ -127,7 +127,7 @@
         <w:r>
           <w:rPr>
             <w:rStyle w:val="Style11"/>
-            <w:rFonts w:ascii="Calibri" w:hAnsi="Calibri" w:cs="" w:asciiTheme="minorHAnsi" w:cstheme="minorBidi" w:hAnsiTheme="minorHAnsi"/>
+            <w:rFonts w:ascii="Calibri" w:hAnsi="Calibri" w:cs="宋体" w:asciiTheme="minorHAnsi" w:cstheme="minorBidi" w:hAnsiTheme="minorHAnsi"/>
             <w:szCs w:val="24"/>
             <w:lang w:val="en-US" w:eastAsia="zh-CN" w:bidi="ar-SA"/>
           </w:rPr>
@@ -154,7 +154,7 @@
         <w:r>
           <w:rPr>
             <w:rStyle w:val="Style11"/>
-            <w:rFonts w:eastAsia="宋体" w:cs="" w:cstheme="minorBidi" w:eastAsiaTheme="minorEastAsia"/>
+            <w:rFonts w:eastAsia="" w:cs="宋体" w:cstheme="minorBidi" w:eastAsiaTheme="minorEastAsia"/>
             <w:szCs w:val="24"/>
             <w:lang w:val="en-US" w:eastAsia="zh-CN" w:bidi="ar-SA"/>
           </w:rPr>
@@ -176,7 +176,7 @@
           <w:tab w:val="right" w:pos="8306" w:leader="dot"/>
         </w:tabs>
         <w:rPr>
-          <w:rFonts w:ascii="Calibri" w:hAnsi="Calibri" w:eastAsia="宋体" w:cs="" w:asciiTheme="minorHAnsi" w:cstheme="minorBidi" w:eastAsiaTheme="minorEastAsia" w:hAnsiTheme="minorHAnsi"/>
+          <w:rFonts w:ascii="Calibri" w:hAnsi="Calibri" w:eastAsia="" w:cs="宋体" w:asciiTheme="minorHAnsi" w:cstheme="minorBidi" w:eastAsiaTheme="minorEastAsia" w:hAnsiTheme="minorHAnsi"/>
           <w:szCs w:val="24"/>
           <w:lang w:val="en-US" w:eastAsia="zh-CN" w:bidi="ar-SA"/>
         </w:rPr>
@@ -185,7 +185,7 @@
         <w:r>
           <w:rPr>
             <w:rStyle w:val="Style11"/>
-            <w:rFonts w:eastAsia="宋体" w:cs="" w:cstheme="minorBidi" w:eastAsiaTheme="minorEastAsia"/>
+            <w:rFonts w:eastAsia="" w:cs="宋体" w:cstheme="minorBidi" w:eastAsiaTheme="minorEastAsia"/>
             <w:szCs w:val="24"/>
             <w:lang w:val="en-US" w:eastAsia="zh-CN" w:bidi="ar-SA"/>
           </w:rPr>
@@ -194,7 +194,7 @@
         <w:r>
           <w:rPr>
             <w:rStyle w:val="Style11"/>
-            <w:rFonts w:ascii="Calibri" w:hAnsi="Calibri" w:cs="" w:asciiTheme="minorHAnsi" w:cstheme="minorBidi" w:hAnsiTheme="minorHAnsi"/>
+            <w:rFonts w:ascii="Calibri" w:hAnsi="Calibri" w:cs="宋体" w:asciiTheme="minorHAnsi" w:cstheme="minorBidi" w:hAnsiTheme="minorHAnsi"/>
             <w:szCs w:val="24"/>
             <w:lang w:val="en-US" w:eastAsia="zh-CN" w:bidi="ar-SA"/>
           </w:rPr>
@@ -203,7 +203,7 @@
         <w:r>
           <w:rPr>
             <w:rStyle w:val="Style11"/>
-            <w:rFonts w:eastAsia="宋体" w:cs="" w:cstheme="minorBidi" w:eastAsiaTheme="minorEastAsia"/>
+            <w:rFonts w:eastAsia="" w:cs="宋体" w:cstheme="minorBidi" w:eastAsiaTheme="minorEastAsia"/>
             <w:szCs w:val="24"/>
             <w:lang w:val="en-US" w:eastAsia="zh-CN" w:bidi="ar-SA"/>
           </w:rPr>
@@ -212,7 +212,7 @@
         <w:r>
           <w:rPr>
             <w:rStyle w:val="Style11"/>
-            <w:rFonts w:ascii="Calibri" w:hAnsi="Calibri" w:cs="" w:asciiTheme="minorHAnsi" w:cstheme="minorBidi" w:hAnsiTheme="minorHAnsi"/>
+            <w:rFonts w:ascii="Calibri" w:hAnsi="Calibri" w:cs="宋体" w:asciiTheme="minorHAnsi" w:cstheme="minorBidi" w:hAnsiTheme="minorHAnsi"/>
             <w:szCs w:val="24"/>
             <w:lang w:val="en-US" w:eastAsia="zh-CN" w:bidi="ar-SA"/>
           </w:rPr>
@@ -239,7 +239,7 @@
         <w:r>
           <w:rPr>
             <w:rStyle w:val="Style11"/>
-            <w:rFonts w:eastAsia="宋体" w:cs="" w:cstheme="minorBidi" w:eastAsiaTheme="minorEastAsia"/>
+            <w:rFonts w:eastAsia="" w:cs="宋体" w:cstheme="minorBidi" w:eastAsiaTheme="minorEastAsia"/>
             <w:szCs w:val="24"/>
             <w:lang w:val="en-US" w:eastAsia="zh-CN" w:bidi="ar-SA"/>
           </w:rPr>
@@ -261,7 +261,7 @@
           <w:tab w:val="right" w:pos="8306" w:leader="dot"/>
         </w:tabs>
         <w:rPr>
-          <w:rFonts w:ascii="Calibri" w:hAnsi="Calibri" w:eastAsia="宋体" w:cs="" w:asciiTheme="minorHAnsi" w:cstheme="minorBidi" w:eastAsiaTheme="minorEastAsia" w:hAnsiTheme="minorHAnsi"/>
+          <w:rFonts w:ascii="Calibri" w:hAnsi="Calibri" w:eastAsia="" w:cs="宋体" w:asciiTheme="minorHAnsi" w:cstheme="minorBidi" w:eastAsiaTheme="minorEastAsia" w:hAnsiTheme="minorHAnsi"/>
           <w:szCs w:val="24"/>
           <w:lang w:val="en-US" w:eastAsia="zh-CN" w:bidi="ar-SA"/>
         </w:rPr>
@@ -270,7 +270,7 @@
         <w:r>
           <w:rPr>
             <w:rStyle w:val="Style11"/>
-            <w:rFonts w:eastAsia="宋体" w:cs="" w:cstheme="minorBidi" w:eastAsiaTheme="minorEastAsia"/>
+            <w:rFonts w:eastAsia="" w:cs="宋体" w:cstheme="minorBidi" w:eastAsiaTheme="minorEastAsia"/>
             <w:szCs w:val="24"/>
             <w:lang w:val="en-US" w:eastAsia="zh-CN" w:bidi="ar-SA"/>
           </w:rPr>
@@ -279,7 +279,7 @@
         <w:r>
           <w:rPr>
             <w:rStyle w:val="Style11"/>
-            <w:rFonts w:ascii="Calibri" w:hAnsi="Calibri" w:cs="" w:asciiTheme="minorHAnsi" w:cstheme="minorBidi" w:hAnsiTheme="minorHAnsi"/>
+            <w:rFonts w:ascii="Calibri" w:hAnsi="Calibri" w:cs="宋体" w:asciiTheme="minorHAnsi" w:cstheme="minorBidi" w:hAnsiTheme="minorHAnsi"/>
             <w:szCs w:val="24"/>
             <w:lang w:val="en-US" w:eastAsia="zh-CN" w:bidi="ar-SA"/>
           </w:rPr>
@@ -306,7 +306,7 @@
         <w:r>
           <w:rPr>
             <w:rStyle w:val="Style11"/>
-            <w:rFonts w:eastAsia="宋体" w:cs="" w:cstheme="minorBidi" w:eastAsiaTheme="minorEastAsia"/>
+            <w:rFonts w:eastAsia="" w:cs="宋体" w:cstheme="minorBidi" w:eastAsiaTheme="minorEastAsia"/>
             <w:szCs w:val="24"/>
             <w:lang w:val="en-US" w:eastAsia="zh-CN" w:bidi="ar-SA"/>
           </w:rPr>
@@ -329,7 +329,7 @@
           <w:tab w:val="right" w:pos="8306" w:leader="dot"/>
         </w:tabs>
         <w:rPr>
-          <w:rFonts w:ascii="Calibri" w:hAnsi="Calibri" w:eastAsia="宋体" w:cs="" w:asciiTheme="minorHAnsi" w:cstheme="minorBidi" w:eastAsiaTheme="minorEastAsia" w:hAnsiTheme="minorHAnsi"/>
+          <w:rFonts w:ascii="Calibri" w:hAnsi="Calibri" w:eastAsia="" w:cs="宋体" w:asciiTheme="minorHAnsi" w:cstheme="minorBidi" w:eastAsiaTheme="minorEastAsia" w:hAnsiTheme="minorHAnsi"/>
           <w:szCs w:val="24"/>
           <w:lang w:val="en-US" w:eastAsia="zh-CN" w:bidi="ar-SA"/>
         </w:rPr>
@@ -338,7 +338,7 @@
         <w:r>
           <w:rPr>
             <w:rStyle w:val="Style11"/>
-            <w:rFonts w:eastAsia="宋体" w:cs="" w:cstheme="minorBidi" w:eastAsiaTheme="minorEastAsia"/>
+            <w:rFonts w:eastAsia="" w:cs="宋体" w:cstheme="minorBidi" w:eastAsiaTheme="minorEastAsia"/>
             <w:szCs w:val="24"/>
             <w:lang w:val="en-US" w:eastAsia="zh-CN" w:bidi="ar-SA"/>
           </w:rPr>
@@ -347,7 +347,7 @@
         <w:r>
           <w:rPr>
             <w:rStyle w:val="Style11"/>
-            <w:rFonts w:ascii="Calibri" w:hAnsi="Calibri" w:cs="" w:asciiTheme="minorHAnsi" w:cstheme="minorBidi" w:hAnsiTheme="minorHAnsi"/>
+            <w:rFonts w:ascii="Calibri" w:hAnsi="Calibri" w:cs="宋体" w:asciiTheme="minorHAnsi" w:cstheme="minorBidi" w:hAnsiTheme="minorHAnsi"/>
             <w:szCs w:val="24"/>
             <w:lang w:val="en-US" w:eastAsia="zh-CN" w:bidi="ar-SA"/>
           </w:rPr>
@@ -374,7 +374,7 @@
         <w:r>
           <w:rPr>
             <w:rStyle w:val="Style11"/>
-            <w:rFonts w:eastAsia="宋体" w:cs="" w:cstheme="minorBidi" w:eastAsiaTheme="minorEastAsia"/>
+            <w:rFonts w:eastAsia="" w:cs="宋体" w:cstheme="minorBidi" w:eastAsiaTheme="minorEastAsia"/>
             <w:szCs w:val="24"/>
             <w:lang w:val="en-US" w:eastAsia="zh-CN" w:bidi="ar-SA"/>
           </w:rPr>
@@ -397,7 +397,7 @@
           <w:tab w:val="right" w:pos="8306" w:leader="dot"/>
         </w:tabs>
         <w:rPr>
-          <w:rFonts w:ascii="Calibri" w:hAnsi="Calibri" w:eastAsia="宋体" w:cs="" w:asciiTheme="minorHAnsi" w:cstheme="minorBidi" w:eastAsiaTheme="minorEastAsia" w:hAnsiTheme="minorHAnsi"/>
+          <w:rFonts w:ascii="Calibri" w:hAnsi="Calibri" w:eastAsia="" w:cs="宋体" w:asciiTheme="minorHAnsi" w:cstheme="minorBidi" w:eastAsiaTheme="minorEastAsia" w:hAnsiTheme="minorHAnsi"/>
           <w:szCs w:val="24"/>
           <w:lang w:val="en-US" w:eastAsia="zh-CN" w:bidi="ar-SA"/>
         </w:rPr>
@@ -406,7 +406,7 @@
         <w:r>
           <w:rPr>
             <w:rStyle w:val="Style11"/>
-            <w:rFonts w:eastAsia="宋体" w:cs="" w:cstheme="minorBidi" w:eastAsiaTheme="minorEastAsia"/>
+            <w:rFonts w:eastAsia="" w:cs="宋体" w:cstheme="minorBidi" w:eastAsiaTheme="minorEastAsia"/>
             <w:szCs w:val="24"/>
             <w:lang w:val="en-US" w:eastAsia="zh-CN" w:bidi="ar-SA"/>
           </w:rPr>
@@ -415,7 +415,7 @@
         <w:r>
           <w:rPr>
             <w:rStyle w:val="Style11"/>
-            <w:rFonts w:ascii="Calibri" w:hAnsi="Calibri" w:cs="" w:asciiTheme="minorHAnsi" w:cstheme="minorBidi" w:hAnsiTheme="minorHAnsi"/>
+            <w:rFonts w:ascii="Calibri" w:hAnsi="Calibri" w:cs="宋体" w:asciiTheme="minorHAnsi" w:cstheme="minorBidi" w:hAnsiTheme="minorHAnsi"/>
             <w:szCs w:val="24"/>
             <w:lang w:val="en-US" w:eastAsia="zh-CN" w:bidi="ar-SA"/>
           </w:rPr>
@@ -442,7 +442,7 @@
         <w:r>
           <w:rPr>
             <w:rStyle w:val="Style11"/>
-            <w:rFonts w:eastAsia="宋体" w:cs="" w:cstheme="minorBidi" w:eastAsiaTheme="minorEastAsia"/>
+            <w:rFonts w:eastAsia="" w:cs="宋体" w:cstheme="minorBidi" w:eastAsiaTheme="minorEastAsia"/>
             <w:szCs w:val="24"/>
             <w:lang w:val="en-US" w:eastAsia="zh-CN" w:bidi="ar-SA"/>
           </w:rPr>
@@ -464,7 +464,7 @@
           <w:tab w:val="right" w:pos="8306" w:leader="dot"/>
         </w:tabs>
         <w:rPr>
-          <w:rFonts w:ascii="Calibri" w:hAnsi="Calibri" w:eastAsia="宋体" w:cs="" w:asciiTheme="minorHAnsi" w:cstheme="minorBidi" w:eastAsiaTheme="minorEastAsia" w:hAnsiTheme="minorHAnsi"/>
+          <w:rFonts w:ascii="Calibri" w:hAnsi="Calibri" w:eastAsia="" w:cs="宋体" w:asciiTheme="minorHAnsi" w:cstheme="minorBidi" w:eastAsiaTheme="minorEastAsia" w:hAnsiTheme="minorHAnsi"/>
           <w:szCs w:val="24"/>
           <w:lang w:val="en-US" w:eastAsia="zh-CN" w:bidi="ar-SA"/>
         </w:rPr>
@@ -473,7 +473,7 @@
         <w:r>
           <w:rPr>
             <w:rStyle w:val="Style11"/>
-            <w:rFonts w:eastAsia="宋体" w:cs="" w:cstheme="minorBidi" w:eastAsiaTheme="minorEastAsia"/>
+            <w:rFonts w:eastAsia="" w:cs="宋体" w:cstheme="minorBidi" w:eastAsiaTheme="minorEastAsia"/>
             <w:szCs w:val="24"/>
             <w:lang w:val="en-US" w:eastAsia="zh-CN" w:bidi="ar-SA"/>
           </w:rPr>
@@ -482,7 +482,7 @@
         <w:r>
           <w:rPr>
             <w:rStyle w:val="Style11"/>
-            <w:rFonts w:ascii="Calibri" w:hAnsi="Calibri" w:cs="" w:asciiTheme="minorHAnsi" w:cstheme="minorBidi" w:hAnsiTheme="minorHAnsi"/>
+            <w:rFonts w:ascii="Calibri" w:hAnsi="Calibri" w:cs="宋体" w:asciiTheme="minorHAnsi" w:cstheme="minorBidi" w:hAnsiTheme="minorHAnsi"/>
             <w:szCs w:val="24"/>
             <w:lang w:val="en-US" w:eastAsia="zh-CN" w:bidi="ar-SA"/>
           </w:rPr>
@@ -509,7 +509,7 @@
         <w:r>
           <w:rPr>
             <w:rStyle w:val="Style11"/>
-            <w:rFonts w:eastAsia="宋体" w:cs="" w:cstheme="minorBidi" w:eastAsiaTheme="minorEastAsia"/>
+            <w:rFonts w:eastAsia="" w:cs="宋体" w:cstheme="minorBidi" w:eastAsiaTheme="minorEastAsia"/>
             <w:szCs w:val="24"/>
             <w:lang w:val="en-US" w:eastAsia="zh-CN" w:bidi="ar-SA"/>
           </w:rPr>
@@ -531,7 +531,7 @@
           <w:tab w:val="right" w:pos="8306" w:leader="dot"/>
         </w:tabs>
         <w:rPr>
-          <w:rFonts w:ascii="Calibri" w:hAnsi="Calibri" w:eastAsia="宋体" w:cs="" w:asciiTheme="minorHAnsi" w:cstheme="minorBidi" w:eastAsiaTheme="minorEastAsia" w:hAnsiTheme="minorHAnsi"/>
+          <w:rFonts w:ascii="Calibri" w:hAnsi="Calibri" w:eastAsia="" w:cs="宋体" w:asciiTheme="minorHAnsi" w:cstheme="minorBidi" w:eastAsiaTheme="minorEastAsia" w:hAnsiTheme="minorHAnsi"/>
           <w:szCs w:val="24"/>
           <w:lang w:val="en-US" w:eastAsia="zh-CN" w:bidi="ar-SA"/>
         </w:rPr>
@@ -558,7 +558,7 @@
         <w:r>
           <w:rPr>
             <w:rStyle w:val="Style11"/>
-            <w:rFonts w:eastAsia="宋体" w:cs="" w:cstheme="minorBidi" w:eastAsiaTheme="minorEastAsia"/>
+            <w:rFonts w:eastAsia="" w:cs="宋体" w:cstheme="minorBidi" w:eastAsiaTheme="minorEastAsia"/>
             <w:szCs w:val="24"/>
             <w:lang w:val="en-US" w:eastAsia="zh-CN" w:bidi="ar-SA"/>
           </w:rPr>
@@ -581,7 +581,7 @@
           <w:tab w:val="right" w:pos="8306" w:leader="dot"/>
         </w:tabs>
         <w:rPr>
-          <w:rFonts w:ascii="Calibri" w:hAnsi="Calibri" w:eastAsia="宋体" w:cs="" w:asciiTheme="minorHAnsi" w:cstheme="minorBidi" w:eastAsiaTheme="minorEastAsia" w:hAnsiTheme="minorHAnsi"/>
+          <w:rFonts w:ascii="Calibri" w:hAnsi="Calibri" w:eastAsia="" w:cs="宋体" w:asciiTheme="minorHAnsi" w:cstheme="minorBidi" w:eastAsiaTheme="minorEastAsia" w:hAnsiTheme="minorHAnsi"/>
           <w:szCs w:val="24"/>
           <w:lang w:val="en-US" w:eastAsia="zh-CN" w:bidi="ar-SA"/>
         </w:rPr>
@@ -608,7 +608,7 @@
         <w:r>
           <w:rPr>
             <w:rStyle w:val="Style11"/>
-            <w:rFonts w:eastAsia="宋体" w:cs="" w:cstheme="minorBidi" w:eastAsiaTheme="minorEastAsia"/>
+            <w:rFonts w:eastAsia="" w:cs="宋体" w:cstheme="minorBidi" w:eastAsiaTheme="minorEastAsia"/>
             <w:szCs w:val="24"/>
             <w:lang w:val="en-US" w:eastAsia="zh-CN" w:bidi="ar-SA"/>
           </w:rPr>
@@ -631,7 +631,7 @@
           <w:tab w:val="right" w:pos="8306" w:leader="dot"/>
         </w:tabs>
         <w:rPr>
-          <w:rFonts w:ascii="Calibri" w:hAnsi="Calibri" w:eastAsia="宋体" w:cs="" w:asciiTheme="minorHAnsi" w:cstheme="minorBidi" w:eastAsiaTheme="minorEastAsia" w:hAnsiTheme="minorHAnsi"/>
+          <w:rFonts w:ascii="Calibri" w:hAnsi="Calibri" w:eastAsia="" w:cs="宋体" w:asciiTheme="minorHAnsi" w:cstheme="minorBidi" w:eastAsiaTheme="minorEastAsia" w:hAnsiTheme="minorHAnsi"/>
           <w:szCs w:val="24"/>
           <w:lang w:val="en-US" w:eastAsia="zh-CN" w:bidi="ar-SA"/>
         </w:rPr>
@@ -658,7 +658,7 @@
         <w:r>
           <w:rPr>
             <w:rStyle w:val="Style11"/>
-            <w:rFonts w:eastAsia="宋体" w:cs="" w:cstheme="minorBidi" w:eastAsiaTheme="minorEastAsia"/>
+            <w:rFonts w:eastAsia="" w:cs="宋体" w:cstheme="minorBidi" w:eastAsiaTheme="minorEastAsia"/>
             <w:szCs w:val="24"/>
             <w:lang w:val="en-US" w:eastAsia="zh-CN" w:bidi="ar-SA"/>
           </w:rPr>
@@ -681,7 +681,7 @@
           <w:tab w:val="right" w:pos="8306" w:leader="dot"/>
         </w:tabs>
         <w:rPr>
-          <w:rFonts w:ascii="Calibri" w:hAnsi="Calibri" w:eastAsia="宋体" w:cs="" w:asciiTheme="minorHAnsi" w:cstheme="minorBidi" w:eastAsiaTheme="minorEastAsia" w:hAnsiTheme="minorHAnsi"/>
+          <w:rFonts w:ascii="Calibri" w:hAnsi="Calibri" w:eastAsia="" w:cs="宋体" w:asciiTheme="minorHAnsi" w:cstheme="minorBidi" w:eastAsiaTheme="minorEastAsia" w:hAnsiTheme="minorHAnsi"/>
           <w:szCs w:val="24"/>
           <w:lang w:val="en-US" w:eastAsia="zh-CN" w:bidi="ar-SA"/>
         </w:rPr>
@@ -708,7 +708,7 @@
         <w:r>
           <w:rPr>
             <w:rStyle w:val="Style11"/>
-            <w:rFonts w:eastAsia="宋体" w:cs="" w:cstheme="minorBidi" w:eastAsiaTheme="minorEastAsia"/>
+            <w:rFonts w:eastAsia="" w:cs="宋体" w:cstheme="minorBidi" w:eastAsiaTheme="minorEastAsia"/>
             <w:szCs w:val="24"/>
             <w:lang w:val="en-US" w:eastAsia="zh-CN" w:bidi="ar-SA"/>
           </w:rPr>
@@ -731,7 +731,7 @@
           <w:tab w:val="right" w:pos="8306" w:leader="dot"/>
         </w:tabs>
         <w:rPr>
-          <w:rFonts w:ascii="Calibri" w:hAnsi="Calibri" w:eastAsia="宋体" w:cs="" w:asciiTheme="minorHAnsi" w:cstheme="minorBidi" w:eastAsiaTheme="minorEastAsia" w:hAnsiTheme="minorHAnsi"/>
+          <w:rFonts w:ascii="Calibri" w:hAnsi="Calibri" w:eastAsia="" w:cs="宋体" w:asciiTheme="minorHAnsi" w:cstheme="minorBidi" w:eastAsiaTheme="minorEastAsia" w:hAnsiTheme="minorHAnsi"/>
           <w:szCs w:val="24"/>
           <w:lang w:val="en-US" w:eastAsia="zh-CN" w:bidi="ar-SA"/>
         </w:rPr>
@@ -758,7 +758,7 @@
         <w:r>
           <w:rPr>
             <w:rStyle w:val="Style11"/>
-            <w:rFonts w:eastAsia="宋体" w:cs="" w:cstheme="minorBidi" w:eastAsiaTheme="minorEastAsia"/>
+            <w:rFonts w:eastAsia="" w:cs="宋体" w:cstheme="minorBidi" w:eastAsiaTheme="minorEastAsia"/>
             <w:szCs w:val="24"/>
             <w:lang w:val="en-US" w:eastAsia="zh-CN" w:bidi="ar-SA"/>
           </w:rPr>
@@ -781,7 +781,7 @@
           <w:tab w:val="right" w:pos="8306" w:leader="dot"/>
         </w:tabs>
         <w:rPr>
-          <w:rFonts w:ascii="Calibri" w:hAnsi="Calibri" w:eastAsia="宋体" w:cs="" w:asciiTheme="minorHAnsi" w:cstheme="minorBidi" w:eastAsiaTheme="minorEastAsia" w:hAnsiTheme="minorHAnsi"/>
+          <w:rFonts w:ascii="Calibri" w:hAnsi="Calibri" w:eastAsia="" w:cs="宋体" w:asciiTheme="minorHAnsi" w:cstheme="minorBidi" w:eastAsiaTheme="minorEastAsia" w:hAnsiTheme="minorHAnsi"/>
           <w:szCs w:val="24"/>
           <w:lang w:val="en-US" w:eastAsia="zh-CN" w:bidi="ar-SA"/>
         </w:rPr>
@@ -808,7 +808,7 @@
         <w:r>
           <w:rPr>
             <w:rStyle w:val="Style11"/>
-            <w:rFonts w:eastAsia="宋体" w:cs="" w:cstheme="minorBidi" w:eastAsiaTheme="minorEastAsia"/>
+            <w:rFonts w:eastAsia="" w:cs="宋体" w:cstheme="minorBidi" w:eastAsiaTheme="minorEastAsia"/>
             <w:szCs w:val="24"/>
             <w:lang w:val="en-US" w:eastAsia="zh-CN" w:bidi="ar-SA"/>
           </w:rPr>
@@ -831,7 +831,7 @@
           <w:tab w:val="right" w:pos="8306" w:leader="dot"/>
         </w:tabs>
         <w:rPr>
-          <w:rFonts w:ascii="Calibri" w:hAnsi="Calibri" w:eastAsia="宋体" w:cs="" w:asciiTheme="minorHAnsi" w:cstheme="minorBidi" w:eastAsiaTheme="minorEastAsia" w:hAnsiTheme="minorHAnsi"/>
+          <w:rFonts w:ascii="Calibri" w:hAnsi="Calibri" w:eastAsia="" w:cs="宋体" w:asciiTheme="minorHAnsi" w:cstheme="minorBidi" w:eastAsiaTheme="minorEastAsia" w:hAnsiTheme="minorHAnsi"/>
           <w:szCs w:val="24"/>
           <w:lang w:val="en-US" w:eastAsia="zh-CN" w:bidi="ar-SA"/>
         </w:rPr>
@@ -858,7 +858,7 @@
         <w:r>
           <w:rPr>
             <w:rStyle w:val="Style11"/>
-            <w:rFonts w:eastAsia="宋体" w:cs="" w:cstheme="minorBidi" w:eastAsiaTheme="minorEastAsia"/>
+            <w:rFonts w:eastAsia="" w:cs="宋体" w:cstheme="minorBidi" w:eastAsiaTheme="minorEastAsia"/>
             <w:szCs w:val="24"/>
             <w:lang w:val="en-US" w:eastAsia="zh-CN" w:bidi="ar-SA"/>
           </w:rPr>
@@ -881,7 +881,7 @@
           <w:tab w:val="right" w:pos="8306" w:leader="dot"/>
         </w:tabs>
         <w:rPr>
-          <w:rFonts w:ascii="Calibri" w:hAnsi="Calibri" w:eastAsia="宋体" w:cs="" w:asciiTheme="minorHAnsi" w:cstheme="minorBidi" w:eastAsiaTheme="minorEastAsia" w:hAnsiTheme="minorHAnsi"/>
+          <w:rFonts w:ascii="Calibri" w:hAnsi="Calibri" w:eastAsia="" w:cs="宋体" w:asciiTheme="minorHAnsi" w:cstheme="minorBidi" w:eastAsiaTheme="minorEastAsia" w:hAnsiTheme="minorHAnsi"/>
           <w:szCs w:val="24"/>
           <w:lang w:val="en-US" w:eastAsia="zh-CN" w:bidi="ar-SA"/>
         </w:rPr>
@@ -890,7 +890,7 @@
         <w:r>
           <w:rPr>
             <w:rStyle w:val="Style11"/>
-            <w:rFonts w:eastAsia="宋体" w:cs="" w:cstheme="minorBidi" w:eastAsiaTheme="minorEastAsia"/>
+            <w:rFonts w:eastAsia="" w:cs="宋体" w:cstheme="minorBidi" w:eastAsiaTheme="minorEastAsia"/>
             <w:szCs w:val="24"/>
             <w:lang w:val="en-US" w:eastAsia="zh-CN" w:bidi="ar-SA"/>
           </w:rPr>
@@ -899,7 +899,7 @@
         <w:r>
           <w:rPr>
             <w:rStyle w:val="Style11"/>
-            <w:rFonts w:ascii="Calibri" w:hAnsi="Calibri" w:cs="" w:asciiTheme="minorHAnsi" w:cstheme="minorBidi" w:hAnsiTheme="minorHAnsi"/>
+            <w:rFonts w:ascii="Calibri" w:hAnsi="Calibri" w:cs="宋体" w:asciiTheme="minorHAnsi" w:cstheme="minorBidi" w:hAnsiTheme="minorHAnsi"/>
             <w:szCs w:val="24"/>
             <w:lang w:val="en-US" w:eastAsia="zh-CN" w:bidi="ar-SA"/>
           </w:rPr>
@@ -926,7 +926,7 @@
         <w:r>
           <w:rPr>
             <w:rStyle w:val="Style11"/>
-            <w:rFonts w:eastAsia="宋体" w:cs="" w:cstheme="minorBidi" w:eastAsiaTheme="minorEastAsia"/>
+            <w:rFonts w:eastAsia="" w:cs="宋体" w:cstheme="minorBidi" w:eastAsiaTheme="minorEastAsia"/>
             <w:szCs w:val="24"/>
             <w:lang w:val="en-US" w:eastAsia="zh-CN" w:bidi="ar-SA"/>
           </w:rPr>
@@ -948,7 +948,7 @@
           <w:tab w:val="right" w:pos="8306" w:leader="dot"/>
         </w:tabs>
         <w:rPr>
-          <w:rFonts w:ascii="Calibri" w:hAnsi="Calibri" w:eastAsia="宋体" w:cs="" w:asciiTheme="minorHAnsi" w:cstheme="minorBidi" w:eastAsiaTheme="minorEastAsia" w:hAnsiTheme="minorHAnsi"/>
+          <w:rFonts w:ascii="Calibri" w:hAnsi="Calibri" w:eastAsia="" w:cs="宋体" w:asciiTheme="minorHAnsi" w:cstheme="minorBidi" w:eastAsiaTheme="minorEastAsia" w:hAnsiTheme="minorHAnsi"/>
           <w:szCs w:val="24"/>
           <w:lang w:val="en-US" w:eastAsia="zh-CN" w:bidi="ar-SA"/>
         </w:rPr>
@@ -957,7 +957,7 @@
         <w:r>
           <w:rPr>
             <w:rStyle w:val="Style11"/>
-            <w:rFonts w:eastAsia="宋体" w:cs="" w:cstheme="minorBidi" w:eastAsiaTheme="minorEastAsia"/>
+            <w:rFonts w:eastAsia="" w:cs="宋体" w:cstheme="minorBidi" w:eastAsiaTheme="minorEastAsia"/>
             <w:szCs w:val="24"/>
             <w:lang w:val="en-US" w:eastAsia="zh-CN" w:bidi="ar-SA"/>
           </w:rPr>
@@ -966,7 +966,7 @@
         <w:r>
           <w:rPr>
             <w:rStyle w:val="Style11"/>
-            <w:rFonts w:ascii="Calibri" w:hAnsi="Calibri" w:cs="" w:asciiTheme="minorHAnsi" w:cstheme="minorBidi" w:hAnsiTheme="minorHAnsi"/>
+            <w:rFonts w:ascii="Calibri" w:hAnsi="Calibri" w:cs="宋体" w:asciiTheme="minorHAnsi" w:cstheme="minorBidi" w:hAnsiTheme="minorHAnsi"/>
             <w:szCs w:val="24"/>
             <w:lang w:val="en-US" w:eastAsia="zh-CN" w:bidi="ar-SA"/>
           </w:rPr>
@@ -993,7 +993,7 @@
         <w:r>
           <w:rPr>
             <w:rStyle w:val="Style11"/>
-            <w:rFonts w:eastAsia="宋体" w:cs="" w:cstheme="minorBidi" w:eastAsiaTheme="minorEastAsia"/>
+            <w:rFonts w:eastAsia="" w:cs="宋体" w:cstheme="minorBidi" w:eastAsiaTheme="minorEastAsia"/>
             <w:szCs w:val="24"/>
             <w:lang w:val="en-US" w:eastAsia="zh-CN" w:bidi="ar-SA"/>
           </w:rPr>
@@ -1015,7 +1015,7 @@
           <w:tab w:val="right" w:pos="8306" w:leader="dot"/>
         </w:tabs>
         <w:rPr>
-          <w:rFonts w:ascii="Calibri" w:hAnsi="Calibri" w:eastAsia="宋体" w:cs="" w:asciiTheme="minorHAnsi" w:cstheme="minorBidi" w:eastAsiaTheme="minorEastAsia" w:hAnsiTheme="minorHAnsi"/>
+          <w:rFonts w:ascii="Calibri" w:hAnsi="Calibri" w:eastAsia="" w:cs="宋体" w:asciiTheme="minorHAnsi" w:cstheme="minorBidi" w:eastAsiaTheme="minorEastAsia" w:hAnsiTheme="minorHAnsi"/>
           <w:szCs w:val="24"/>
           <w:lang w:val="en-US" w:eastAsia="zh-CN" w:bidi="ar-SA"/>
         </w:rPr>
@@ -1042,7 +1042,7 @@
         <w:r>
           <w:rPr>
             <w:rStyle w:val="Style11"/>
-            <w:rFonts w:eastAsia="宋体" w:cs="" w:cstheme="minorBidi" w:eastAsiaTheme="minorEastAsia"/>
+            <w:rFonts w:eastAsia="" w:cs="宋体" w:cstheme="minorBidi" w:eastAsiaTheme="minorEastAsia"/>
             <w:szCs w:val="24"/>
             <w:lang w:val="en-US" w:eastAsia="zh-CN" w:bidi="ar-SA"/>
           </w:rPr>
@@ -1065,7 +1065,7 @@
           <w:tab w:val="right" w:pos="8306" w:leader="dot"/>
         </w:tabs>
         <w:rPr>
-          <w:rFonts w:ascii="Calibri" w:hAnsi="Calibri" w:eastAsia="宋体" w:cs="" w:asciiTheme="minorHAnsi" w:cstheme="minorBidi" w:eastAsiaTheme="minorEastAsia" w:hAnsiTheme="minorHAnsi"/>
+          <w:rFonts w:ascii="Calibri" w:hAnsi="Calibri" w:eastAsia="" w:cs="宋体" w:asciiTheme="minorHAnsi" w:cstheme="minorBidi" w:eastAsiaTheme="minorEastAsia" w:hAnsiTheme="minorHAnsi"/>
           <w:szCs w:val="24"/>
           <w:lang w:val="en-US" w:eastAsia="zh-CN" w:bidi="ar-SA"/>
         </w:rPr>
@@ -1074,7 +1074,7 @@
         <w:r>
           <w:rPr>
             <w:rStyle w:val="Style11"/>
-            <w:rFonts w:eastAsia="宋体" w:cs="" w:cstheme="minorBidi" w:eastAsiaTheme="minorEastAsia"/>
+            <w:rFonts w:eastAsia="" w:cs="宋体" w:cstheme="minorBidi" w:eastAsiaTheme="minorEastAsia"/>
             <w:szCs w:val="24"/>
             <w:lang w:val="en-US" w:eastAsia="zh-CN" w:bidi="ar-SA"/>
           </w:rPr>
@@ -1083,7 +1083,7 @@
         <w:r>
           <w:rPr>
             <w:rStyle w:val="Style11"/>
-            <w:rFonts w:ascii="Calibri" w:hAnsi="Calibri" w:cs="" w:asciiTheme="minorHAnsi" w:cstheme="minorBidi" w:hAnsiTheme="minorHAnsi"/>
+            <w:rFonts w:ascii="Calibri" w:hAnsi="Calibri" w:cs="宋体" w:asciiTheme="minorHAnsi" w:cstheme="minorBidi" w:hAnsiTheme="minorHAnsi"/>
             <w:szCs w:val="24"/>
             <w:lang w:val="en-US" w:eastAsia="zh-CN" w:bidi="ar-SA"/>
           </w:rPr>
@@ -1110,7 +1110,7 @@
         <w:r>
           <w:rPr>
             <w:rStyle w:val="Style11"/>
-            <w:rFonts w:eastAsia="宋体" w:cs="" w:cstheme="minorBidi" w:eastAsiaTheme="minorEastAsia"/>
+            <w:rFonts w:eastAsia="" w:cs="宋体" w:cstheme="minorBidi" w:eastAsiaTheme="minorEastAsia"/>
             <w:szCs w:val="24"/>
             <w:lang w:val="en-US" w:eastAsia="zh-CN" w:bidi="ar-SA"/>
           </w:rPr>
@@ -1132,7 +1132,7 @@
           <w:tab w:val="right" w:pos="8306" w:leader="dot"/>
         </w:tabs>
         <w:rPr>
-          <w:rFonts w:ascii="Calibri" w:hAnsi="Calibri" w:eastAsia="宋体" w:cs="" w:asciiTheme="minorHAnsi" w:cstheme="minorBidi" w:eastAsiaTheme="minorEastAsia" w:hAnsiTheme="minorHAnsi"/>
+          <w:rFonts w:ascii="Calibri" w:hAnsi="Calibri" w:eastAsia="" w:cs="宋体" w:asciiTheme="minorHAnsi" w:cstheme="minorBidi" w:eastAsiaTheme="minorEastAsia" w:hAnsiTheme="minorHAnsi"/>
           <w:szCs w:val="24"/>
           <w:lang w:val="en-US" w:eastAsia="zh-CN" w:bidi="ar-SA"/>
         </w:rPr>
@@ -1159,7 +1159,7 @@
         <w:r>
           <w:rPr>
             <w:rStyle w:val="Style11"/>
-            <w:rFonts w:eastAsia="宋体" w:cs="" w:cstheme="minorBidi" w:eastAsiaTheme="minorEastAsia"/>
+            <w:rFonts w:eastAsia="" w:cs="宋体" w:cstheme="minorBidi" w:eastAsiaTheme="minorEastAsia"/>
             <w:szCs w:val="24"/>
             <w:lang w:val="en-US" w:eastAsia="zh-CN" w:bidi="ar-SA"/>
           </w:rPr>
@@ -1182,7 +1182,7 @@
           <w:tab w:val="right" w:pos="8306" w:leader="dot"/>
         </w:tabs>
         <w:rPr>
-          <w:rFonts w:ascii="Calibri" w:hAnsi="Calibri" w:eastAsia="宋体" w:cs="" w:asciiTheme="minorHAnsi" w:cstheme="minorBidi" w:eastAsiaTheme="minorEastAsia" w:hAnsiTheme="minorHAnsi"/>
+          <w:rFonts w:ascii="Calibri" w:hAnsi="Calibri" w:eastAsia="" w:cs="宋体" w:asciiTheme="minorHAnsi" w:cstheme="minorBidi" w:eastAsiaTheme="minorEastAsia" w:hAnsiTheme="minorHAnsi"/>
           <w:szCs w:val="24"/>
           <w:lang w:val="en-US" w:eastAsia="zh-CN" w:bidi="ar-SA"/>
         </w:rPr>
@@ -1209,7 +1209,7 @@
         <w:r>
           <w:rPr>
             <w:rStyle w:val="Style11"/>
-            <w:rFonts w:eastAsia="宋体" w:cs="" w:cstheme="minorBidi" w:eastAsiaTheme="minorEastAsia"/>
+            <w:rFonts w:eastAsia="" w:cs="宋体" w:cstheme="minorBidi" w:eastAsiaTheme="minorEastAsia"/>
             <w:szCs w:val="24"/>
             <w:lang w:val="en-US" w:eastAsia="zh-CN" w:bidi="ar-SA"/>
           </w:rPr>
@@ -1232,7 +1232,7 @@
           <w:tab w:val="right" w:pos="8306" w:leader="dot"/>
         </w:tabs>
         <w:rPr>
-          <w:rFonts w:ascii="Calibri" w:hAnsi="Calibri" w:eastAsia="宋体" w:cs="" w:asciiTheme="minorHAnsi" w:cstheme="minorBidi" w:eastAsiaTheme="minorEastAsia" w:hAnsiTheme="minorHAnsi"/>
+          <w:rFonts w:ascii="Calibri" w:hAnsi="Calibri" w:eastAsia="" w:cs="宋体" w:asciiTheme="minorHAnsi" w:cstheme="minorBidi" w:eastAsiaTheme="minorEastAsia" w:hAnsiTheme="minorHAnsi"/>
           <w:szCs w:val="24"/>
           <w:lang w:val="en-US" w:eastAsia="zh-CN" w:bidi="ar-SA"/>
         </w:rPr>
@@ -1241,7 +1241,7 @@
         <w:r>
           <w:rPr>
             <w:rStyle w:val="Style11"/>
-            <w:rFonts w:eastAsia="宋体" w:cs="" w:cstheme="minorBidi" w:eastAsiaTheme="minorEastAsia"/>
+            <w:rFonts w:eastAsia="" w:cs="宋体" w:cstheme="minorBidi" w:eastAsiaTheme="minorEastAsia"/>
             <w:szCs w:val="24"/>
             <w:lang w:val="en-US" w:eastAsia="zh-CN" w:bidi="ar-SA"/>
           </w:rPr>
@@ -1250,7 +1250,7 @@
         <w:r>
           <w:rPr>
             <w:rStyle w:val="Style11"/>
-            <w:rFonts w:eastAsia="宋体" w:cs="Verdana" w:ascii="Verdana" w:hAnsi="Verdana" w:eastAsiaTheme="minorEastAsia"/>
+            <w:rFonts w:eastAsia="" w:cs="Verdana" w:ascii="Verdana" w:hAnsi="Verdana" w:eastAsiaTheme="minorEastAsia"/>
             <w:i w:val="false"/>
             <w:caps w:val="false"/>
             <w:smallCaps w:val="false"/>
@@ -1282,7 +1282,7 @@
         <w:r>
           <w:rPr>
             <w:rStyle w:val="Style11"/>
-            <w:rFonts w:eastAsia="宋体" w:cs="" w:cstheme="minorBidi" w:eastAsiaTheme="minorEastAsia"/>
+            <w:rFonts w:eastAsia="" w:cs="宋体" w:cstheme="minorBidi" w:eastAsiaTheme="minorEastAsia"/>
             <w:szCs w:val="24"/>
             <w:lang w:val="en-US" w:eastAsia="zh-CN" w:bidi="ar-SA"/>
           </w:rPr>
@@ -1304,7 +1304,7 @@
           <w:tab w:val="right" w:pos="8306" w:leader="dot"/>
         </w:tabs>
         <w:rPr>
-          <w:rFonts w:ascii="Calibri" w:hAnsi="Calibri" w:eastAsia="宋体" w:cs="" w:asciiTheme="minorHAnsi" w:cstheme="minorBidi" w:eastAsiaTheme="minorEastAsia" w:hAnsiTheme="minorHAnsi"/>
+          <w:rFonts w:ascii="Calibri" w:hAnsi="Calibri" w:eastAsia="" w:cs="宋体" w:asciiTheme="minorHAnsi" w:cstheme="minorBidi" w:eastAsiaTheme="minorEastAsia" w:hAnsiTheme="minorHAnsi"/>
           <w:szCs w:val="24"/>
           <w:lang w:val="en-US" w:eastAsia="zh-CN" w:bidi="ar-SA"/>
         </w:rPr>
@@ -1331,7 +1331,7 @@
         <w:r>
           <w:rPr>
             <w:rStyle w:val="Style11"/>
-            <w:rFonts w:eastAsia="宋体" w:cs="" w:cstheme="minorBidi" w:eastAsiaTheme="minorEastAsia"/>
+            <w:rFonts w:eastAsia="" w:cs="宋体" w:cstheme="minorBidi" w:eastAsiaTheme="minorEastAsia"/>
             <w:szCs w:val="24"/>
             <w:lang w:val="en-US" w:eastAsia="zh-CN" w:bidi="ar-SA"/>
           </w:rPr>
@@ -1354,7 +1354,7 @@
           <w:tab w:val="right" w:pos="8306" w:leader="dot"/>
         </w:tabs>
         <w:rPr>
-          <w:rFonts w:ascii="Calibri" w:hAnsi="Calibri" w:eastAsia="宋体" w:cs="" w:asciiTheme="minorHAnsi" w:cstheme="minorBidi" w:eastAsiaTheme="minorEastAsia" w:hAnsiTheme="minorHAnsi"/>
+          <w:rFonts w:ascii="Calibri" w:hAnsi="Calibri" w:eastAsia="" w:cs="宋体" w:asciiTheme="minorHAnsi" w:cstheme="minorBidi" w:eastAsiaTheme="minorEastAsia" w:hAnsiTheme="minorHAnsi"/>
           <w:szCs w:val="24"/>
           <w:lang w:val="en-US" w:eastAsia="zh-CN" w:bidi="ar-SA"/>
         </w:rPr>
@@ -1363,7 +1363,7 @@
         <w:r>
           <w:rPr>
             <w:rStyle w:val="Style11"/>
-            <w:rFonts w:eastAsia="宋体" w:cs="" w:cstheme="minorBidi" w:eastAsiaTheme="minorEastAsia"/>
+            <w:rFonts w:eastAsia="" w:cs="宋体" w:cstheme="minorBidi" w:eastAsiaTheme="minorEastAsia"/>
             <w:szCs w:val="24"/>
             <w:lang w:val="en-US" w:eastAsia="zh-CN" w:bidi="ar-SA"/>
           </w:rPr>
@@ -1372,7 +1372,7 @@
         <w:r>
           <w:rPr>
             <w:rStyle w:val="Style11"/>
-            <w:rFonts w:ascii="Calibri" w:hAnsi="Calibri" w:cs="" w:asciiTheme="minorHAnsi" w:cstheme="minorBidi" w:hAnsiTheme="minorHAnsi"/>
+            <w:rFonts w:ascii="Calibri" w:hAnsi="Calibri" w:cs="宋体" w:asciiTheme="minorHAnsi" w:cstheme="minorBidi" w:hAnsiTheme="minorHAnsi"/>
             <w:szCs w:val="24"/>
             <w:lang w:val="en-US" w:eastAsia="zh-CN" w:bidi="ar-SA"/>
           </w:rPr>
@@ -1399,7 +1399,7 @@
         <w:r>
           <w:rPr>
             <w:rStyle w:val="Style11"/>
-            <w:rFonts w:eastAsia="宋体" w:cs="" w:cstheme="minorBidi" w:eastAsiaTheme="minorEastAsia"/>
+            <w:rFonts w:eastAsia="" w:cs="宋体" w:cstheme="minorBidi" w:eastAsiaTheme="minorEastAsia"/>
             <w:szCs w:val="24"/>
             <w:lang w:val="en-US" w:eastAsia="zh-CN" w:bidi="ar-SA"/>
           </w:rPr>
@@ -1421,7 +1421,7 @@
           <w:tab w:val="right" w:pos="8306" w:leader="dot"/>
         </w:tabs>
         <w:rPr>
-          <w:rFonts w:ascii="Calibri" w:hAnsi="Calibri" w:eastAsia="宋体" w:cs="" w:asciiTheme="minorHAnsi" w:cstheme="minorBidi" w:eastAsiaTheme="minorEastAsia" w:hAnsiTheme="minorHAnsi"/>
+          <w:rFonts w:ascii="Calibri" w:hAnsi="Calibri" w:eastAsia="" w:cs="宋体" w:asciiTheme="minorHAnsi" w:cstheme="minorBidi" w:eastAsiaTheme="minorEastAsia" w:hAnsiTheme="minorHAnsi"/>
           <w:szCs w:val="24"/>
           <w:lang w:val="en-US" w:eastAsia="zh-CN" w:bidi="ar-SA"/>
         </w:rPr>
@@ -1430,7 +1430,7 @@
         <w:r>
           <w:rPr>
             <w:rStyle w:val="Style11"/>
-            <w:rFonts w:eastAsia="宋体" w:cs="" w:cstheme="minorBidi" w:eastAsiaTheme="minorEastAsia"/>
+            <w:rFonts w:eastAsia="" w:cs="宋体" w:cstheme="minorBidi" w:eastAsiaTheme="minorEastAsia"/>
             <w:szCs w:val="24"/>
             <w:lang w:val="en-US" w:eastAsia="zh-CN" w:bidi="ar-SA"/>
           </w:rPr>
@@ -1439,7 +1439,7 @@
         <w:r>
           <w:rPr>
             <w:rStyle w:val="Style11"/>
-            <w:rFonts w:ascii="Calibri" w:hAnsi="Calibri" w:cs="" w:asciiTheme="minorHAnsi" w:cstheme="minorBidi" w:hAnsiTheme="minorHAnsi"/>
+            <w:rFonts w:ascii="Calibri" w:hAnsi="Calibri" w:cs="宋体" w:asciiTheme="minorHAnsi" w:cstheme="minorBidi" w:hAnsiTheme="minorHAnsi"/>
             <w:szCs w:val="24"/>
             <w:lang w:val="en-US" w:eastAsia="zh-CN" w:bidi="ar-SA"/>
           </w:rPr>
@@ -1466,7 +1466,7 @@
         <w:r>
           <w:rPr>
             <w:rStyle w:val="Style11"/>
-            <w:rFonts w:eastAsia="宋体" w:cs="" w:cstheme="minorBidi" w:eastAsiaTheme="minorEastAsia"/>
+            <w:rFonts w:eastAsia="" w:cs="宋体" w:cstheme="minorBidi" w:eastAsiaTheme="minorEastAsia"/>
             <w:szCs w:val="24"/>
             <w:lang w:val="en-US" w:eastAsia="zh-CN" w:bidi="ar-SA"/>
           </w:rPr>
@@ -1488,7 +1488,7 @@
           <w:tab w:val="right" w:pos="8306" w:leader="dot"/>
         </w:tabs>
         <w:rPr>
-          <w:rFonts w:ascii="Calibri" w:hAnsi="Calibri" w:eastAsia="宋体" w:cs="" w:asciiTheme="minorHAnsi" w:cstheme="minorBidi" w:eastAsiaTheme="minorEastAsia" w:hAnsiTheme="minorHAnsi"/>
+          <w:rFonts w:ascii="Calibri" w:hAnsi="Calibri" w:eastAsia="" w:cs="宋体" w:asciiTheme="minorHAnsi" w:cstheme="minorBidi" w:eastAsiaTheme="minorEastAsia" w:hAnsiTheme="minorHAnsi"/>
           <w:szCs w:val="24"/>
           <w:lang w:val="en-US" w:eastAsia="zh-CN" w:bidi="ar-SA"/>
         </w:rPr>
@@ -1497,7 +1497,7 @@
         <w:r>
           <w:rPr>
             <w:rStyle w:val="Style11"/>
-            <w:rFonts w:eastAsia="宋体" w:cs="" w:cstheme="minorBidi" w:eastAsiaTheme="minorEastAsia"/>
+            <w:rFonts w:eastAsia="" w:cs="宋体" w:cstheme="minorBidi" w:eastAsiaTheme="minorEastAsia"/>
             <w:szCs w:val="24"/>
             <w:lang w:val="en-US" w:eastAsia="zh-CN" w:bidi="ar-SA"/>
           </w:rPr>
@@ -1506,7 +1506,7 @@
         <w:r>
           <w:rPr>
             <w:rStyle w:val="Style11"/>
-            <w:rFonts w:ascii="Calibri" w:hAnsi="Calibri" w:cs="" w:asciiTheme="minorHAnsi" w:cstheme="minorBidi" w:hAnsiTheme="minorHAnsi"/>
+            <w:rFonts w:ascii="Calibri" w:hAnsi="Calibri" w:cs="宋体" w:asciiTheme="minorHAnsi" w:cstheme="minorBidi" w:hAnsiTheme="minorHAnsi"/>
             <w:szCs w:val="24"/>
             <w:lang w:val="en-US" w:eastAsia="zh-CN" w:bidi="ar-SA"/>
           </w:rPr>
@@ -1533,7 +1533,7 @@
         <w:r>
           <w:rPr>
             <w:rStyle w:val="Style11"/>
-            <w:rFonts w:eastAsia="宋体" w:cs="" w:cstheme="minorBidi" w:eastAsiaTheme="minorEastAsia"/>
+            <w:rFonts w:eastAsia="" w:cs="宋体" w:cstheme="minorBidi" w:eastAsiaTheme="minorEastAsia"/>
             <w:szCs w:val="24"/>
             <w:lang w:val="en-US" w:eastAsia="zh-CN" w:bidi="ar-SA"/>
           </w:rPr>
@@ -1555,7 +1555,7 @@
           <w:tab w:val="right" w:pos="8306" w:leader="dot"/>
         </w:tabs>
         <w:rPr>
-          <w:rFonts w:ascii="Calibri" w:hAnsi="Calibri" w:eastAsia="宋体" w:cs="" w:asciiTheme="minorHAnsi" w:cstheme="minorBidi" w:eastAsiaTheme="minorEastAsia" w:hAnsiTheme="minorHAnsi"/>
+          <w:rFonts w:ascii="Calibri" w:hAnsi="Calibri" w:eastAsia="" w:cs="宋体" w:asciiTheme="minorHAnsi" w:cstheme="minorBidi" w:eastAsiaTheme="minorEastAsia" w:hAnsiTheme="minorHAnsi"/>
           <w:szCs w:val="24"/>
           <w:lang w:val="en-US" w:eastAsia="zh-CN" w:bidi="ar-SA"/>
         </w:rPr>
@@ -1582,7 +1582,7 @@
         <w:r>
           <w:rPr>
             <w:rStyle w:val="Style11"/>
-            <w:rFonts w:eastAsia="宋体" w:cs="" w:cstheme="minorBidi" w:eastAsiaTheme="minorEastAsia"/>
+            <w:rFonts w:eastAsia="" w:cs="宋体" w:cstheme="minorBidi" w:eastAsiaTheme="minorEastAsia"/>
             <w:szCs w:val="24"/>
             <w:lang w:val="en-US" w:eastAsia="zh-CN" w:bidi="ar-SA"/>
           </w:rPr>
@@ -1605,7 +1605,7 @@
           <w:tab w:val="right" w:pos="8306" w:leader="dot"/>
         </w:tabs>
         <w:rPr>
-          <w:rFonts w:ascii="Calibri" w:hAnsi="Calibri" w:eastAsia="宋体" w:cs="" w:asciiTheme="minorHAnsi" w:cstheme="minorBidi" w:eastAsiaTheme="minorEastAsia" w:hAnsiTheme="minorHAnsi"/>
+          <w:rFonts w:ascii="Calibri" w:hAnsi="Calibri" w:eastAsia="" w:cs="宋体" w:asciiTheme="minorHAnsi" w:cstheme="minorBidi" w:eastAsiaTheme="minorEastAsia" w:hAnsiTheme="minorHAnsi"/>
           <w:szCs w:val="24"/>
           <w:lang w:val="en-US" w:eastAsia="zh-CN" w:bidi="ar-SA"/>
         </w:rPr>
@@ -1614,7 +1614,7 @@
         <w:r>
           <w:rPr>
             <w:rStyle w:val="Style11"/>
-            <w:rFonts w:eastAsia="宋体" w:cs="" w:cstheme="minorBidi" w:eastAsiaTheme="minorEastAsia"/>
+            <w:rFonts w:eastAsia="" w:cs="宋体" w:cstheme="minorBidi" w:eastAsiaTheme="minorEastAsia"/>
             <w:szCs w:val="24"/>
             <w:lang w:val="en-US" w:eastAsia="zh-CN" w:bidi="ar-SA"/>
           </w:rPr>
@@ -1623,7 +1623,7 @@
         <w:r>
           <w:rPr>
             <w:rStyle w:val="Style11"/>
-            <w:rFonts w:ascii="Calibri" w:hAnsi="Calibri" w:cs="" w:asciiTheme="minorHAnsi" w:cstheme="minorBidi" w:hAnsiTheme="minorHAnsi"/>
+            <w:rFonts w:ascii="Calibri" w:hAnsi="Calibri" w:cs="宋体" w:asciiTheme="minorHAnsi" w:cstheme="minorBidi" w:hAnsiTheme="minorHAnsi"/>
             <w:szCs w:val="24"/>
             <w:lang w:val="en-US" w:eastAsia="zh-CN" w:bidi="ar-SA"/>
           </w:rPr>
@@ -1650,7 +1650,7 @@
         <w:r>
           <w:rPr>
             <w:rStyle w:val="Style11"/>
-            <w:rFonts w:eastAsia="宋体" w:cs="" w:cstheme="minorBidi" w:eastAsiaTheme="minorEastAsia"/>
+            <w:rFonts w:eastAsia="" w:cs="宋体" w:cstheme="minorBidi" w:eastAsiaTheme="minorEastAsia"/>
             <w:szCs w:val="24"/>
             <w:lang w:val="en-US" w:eastAsia="zh-CN" w:bidi="ar-SA"/>
           </w:rPr>
@@ -2102,7 +2102,7 @@
       </w:pPr>
       <w:r>
         <w:rPr>
-          <w:rFonts w:ascii="Calibri" w:hAnsi="Calibri" w:cs="" w:asciiTheme="minorHAnsi" w:cstheme="minorBidi" w:hAnsiTheme="minorHAnsi"/>
+          <w:rFonts w:ascii="Calibri" w:hAnsi="Calibri" w:cs="宋体" w:asciiTheme="minorHAnsi" w:cstheme="minorBidi" w:hAnsiTheme="minorHAnsi"/>
           <w:b w:val="false"/>
           <w:sz w:val="21"/>
           <w:szCs w:val="24"/>
@@ -2112,7 +2112,7 @@
       </w:r>
       <w:r>
         <w:rPr>
-          <w:rFonts w:eastAsia="宋体" w:cs="" w:cstheme="minorBidi" w:eastAsiaTheme="minorEastAsia"/>
+          <w:rFonts w:eastAsia="" w:cs="宋体" w:cstheme="minorBidi" w:eastAsiaTheme="minorEastAsia"/>
           <w:b w:val="false"/>
           <w:sz w:val="21"/>
           <w:szCs w:val="24"/>
@@ -2124,7 +2124,7 @@
         <w:r>
           <w:rPr>
             <w:rStyle w:val="Internet"/>
-            <w:rFonts w:eastAsia="宋体" w:cs="" w:cstheme="minorBidi" w:eastAsiaTheme="minorEastAsia"/>
+            <w:rFonts w:eastAsia="" w:cs="宋体" w:cstheme="minorBidi" w:eastAsiaTheme="minorEastAsia"/>
             <w:b w:val="false"/>
             <w:sz w:val="21"/>
             <w:szCs w:val="24"/>
@@ -2135,7 +2135,7 @@
       </w:hyperlink>
       <w:r>
         <w:rPr>
-          <w:rFonts w:eastAsia="宋体" w:cs="" w:cstheme="minorBidi" w:eastAsiaTheme="minorEastAsia"/>
+          <w:rFonts w:eastAsia="" w:cs="宋体" w:cstheme="minorBidi" w:eastAsiaTheme="minorEastAsia"/>
           <w:b w:val="false"/>
           <w:sz w:val="21"/>
           <w:szCs w:val="24"/>
@@ -2391,7 +2391,7 @@
         <w:pStyle w:val="Normal"/>
         <w:ind w:firstLine="420"/>
         <w:rPr>
-          <w:rFonts w:eastAsia="宋体" w:eastAsiaTheme="minorEastAsia"/>
+          <w:rFonts w:eastAsia="" w:eastAsiaTheme="minorEastAsia"/>
           <w:lang w:val="en-US" w:eastAsia="zh-CN"/>
         </w:rPr>
       </w:pPr>
@@ -2999,7 +2999,7 @@
       <w:pPr>
         <w:pStyle w:val="Normal"/>
         <w:rPr>
-          <w:rFonts w:ascii="Calibri" w:hAnsi="Calibri" w:eastAsia="宋体" w:cs="" w:asciiTheme="minorHAnsi" w:cstheme="minorBidi" w:eastAsiaTheme="minorEastAsia" w:hAnsiTheme="minorHAnsi"/>
+          <w:rFonts w:ascii="Calibri" w:hAnsi="Calibri" w:eastAsia="" w:cs="宋体" w:asciiTheme="minorHAnsi" w:cstheme="minorBidi" w:eastAsiaTheme="minorEastAsia" w:hAnsiTheme="minorHAnsi"/>
           <w:sz w:val="21"/>
           <w:szCs w:val="24"/>
           <w:lang w:val="en-US" w:eastAsia="zh-CN" w:bidi="ar-SA"/>
@@ -3177,7 +3177,7 @@
         <w:spacing w:beforeAutospacing="0" w:before="0" w:afterAutospacing="0" w:after="0"/>
         <w:ind w:left="0" w:hanging="0"/>
         <w:rPr>
-          <w:rFonts w:ascii="Calibri" w:hAnsi="Calibri" w:eastAsia="宋体" w:cs="" w:asciiTheme="minorHAnsi" w:cstheme="minorBidi" w:eastAsiaTheme="minorEastAsia" w:hAnsiTheme="minorHAnsi"/>
+          <w:rFonts w:ascii="Calibri" w:hAnsi="Calibri" w:eastAsia="" w:cs="宋体" w:asciiTheme="minorHAnsi" w:cstheme="minorBidi" w:eastAsiaTheme="minorEastAsia" w:hAnsiTheme="minorHAnsi"/>
           <w:sz w:val="21"/>
           <w:szCs w:val="24"/>
           <w:lang w:val="en-US" w:eastAsia="zh-CN" w:bidi="ar-SA"/>
@@ -3185,7 +3185,7 @@
       </w:pPr>
       <w:r>
         <w:rPr>
-          <w:rFonts w:eastAsia="宋体" w:cs="" w:cstheme="minorBidi" w:eastAsiaTheme="minorEastAsia" w:ascii="Calibri" w:hAnsi="Calibri"/>
+          <w:rFonts w:eastAsia="" w:cs="宋体" w:cstheme="minorBidi" w:eastAsiaTheme="minorEastAsia" w:ascii="Calibri" w:hAnsi="Calibri"/>
           <w:sz w:val="21"/>
           <w:szCs w:val="24"/>
           <w:lang w:val="en-US" w:eastAsia="zh-CN" w:bidi="ar-SA"/>
@@ -3201,7 +3201,7 @@
         <w:spacing w:beforeAutospacing="0" w:before="0" w:afterAutospacing="0" w:after="0"/>
         <w:ind w:left="0" w:hanging="0"/>
         <w:rPr>
-          <w:rFonts w:ascii="Calibri" w:hAnsi="Calibri" w:eastAsia="宋体" w:cs="" w:asciiTheme="minorHAnsi" w:cstheme="minorBidi" w:eastAsiaTheme="minorEastAsia" w:hAnsiTheme="minorHAnsi"/>
+          <w:rFonts w:ascii="Calibri" w:hAnsi="Calibri" w:eastAsia="" w:cs="宋体" w:asciiTheme="minorHAnsi" w:cstheme="minorBidi" w:eastAsiaTheme="minorEastAsia" w:hAnsiTheme="minorHAnsi"/>
           <w:sz w:val="21"/>
           <w:szCs w:val="24"/>
           <w:lang w:val="en-US" w:eastAsia="zh-CN" w:bidi="ar-SA"/>
@@ -3209,7 +3209,7 @@
       </w:pPr>
       <w:r>
         <w:rPr>
-          <w:rFonts w:eastAsia="宋体" w:cs="" w:cstheme="minorBidi" w:eastAsiaTheme="minorEastAsia" w:ascii="Calibri" w:hAnsi="Calibri"/>
+          <w:rFonts w:eastAsia="" w:cs="宋体" w:cstheme="minorBidi" w:eastAsiaTheme="minorEastAsia" w:ascii="Calibri" w:hAnsi="Calibri"/>
           <w:sz w:val="21"/>
           <w:szCs w:val="24"/>
           <w:lang w:val="en-US" w:eastAsia="zh-CN" w:bidi="ar-SA"/>
@@ -3270,7 +3270,7 @@
       <w:pPr>
         <w:pStyle w:val="Normal"/>
         <w:rPr>
-          <w:rFonts w:eastAsia="宋体" w:eastAsiaTheme="minorEastAsia"/>
+          <w:rFonts w:eastAsia="" w:eastAsiaTheme="minorEastAsia"/>
           <w:lang w:eastAsia="zh-CN"/>
         </w:rPr>
       </w:pPr>
@@ -3949,7 +3949,6 @@
         <w:keepNext/>
         <w:keepLines w:val="false"/>
         <w:widowControl/>
-        <w:pBdr/>
         <w:shd w:val="clear" w:fill="FFFFFF"/>
         <w:spacing w:lineRule="atLeast" w:line="378" w:beforeAutospacing="0" w:before="0" w:afterAutospacing="0" w:after="0"/>
         <w:ind w:left="0" w:right="0" w:hanging="0"/>
@@ -4055,7 +4054,6 @@
         <w:keepNext/>
         <w:keepLines w:val="false"/>
         <w:widowControl/>
-        <w:pBdr/>
         <w:shd w:val="clear" w:fill="F4F4F4"/>
         <w:spacing w:lineRule="atLeast" w:line="378" w:beforeAutospacing="0" w:before="0" w:afterAutospacing="0" w:after="0"/>
         <w:ind w:left="0" w:right="0" w:hanging="0"/>
@@ -4122,7 +4120,6 @@
         <w:keepNext/>
         <w:keepLines w:val="false"/>
         <w:widowControl/>
-        <w:pBdr/>
         <w:shd w:val="clear" w:fill="FFFFFF"/>
         <w:spacing w:lineRule="atLeast" w:line="378" w:beforeAutospacing="0" w:before="0" w:afterAutospacing="0" w:after="0"/>
         <w:ind w:left="0" w:right="0" w:hanging="0"/>
@@ -4169,7 +4166,6 @@
         <w:keepNext/>
         <w:keepLines w:val="false"/>
         <w:widowControl/>
-        <w:pBdr/>
         <w:shd w:val="clear" w:fill="F4F4F4"/>
         <w:spacing w:lineRule="atLeast" w:line="378" w:beforeAutospacing="0" w:before="0" w:afterAutospacing="0" w:after="0"/>
         <w:ind w:left="0" w:right="0" w:hanging="0"/>
@@ -4216,7 +4212,6 @@
         <w:keepNext/>
         <w:keepLines w:val="false"/>
         <w:widowControl/>
-        <w:pBdr/>
         <w:shd w:val="clear" w:fill="FFFFFF"/>
         <w:spacing w:lineRule="atLeast" w:line="378" w:beforeAutospacing="0" w:before="0" w:afterAutospacing="0" w:after="0"/>
         <w:ind w:left="0" w:right="0" w:hanging="0"/>
@@ -4381,7 +4376,6 @@
         <w:keepNext/>
         <w:keepLines w:val="false"/>
         <w:widowControl/>
-        <w:pBdr/>
         <w:shd w:val="clear" w:fill="F4F4F4"/>
         <w:spacing w:lineRule="atLeast" w:line="378" w:beforeAutospacing="0" w:before="0" w:afterAutospacing="0" w:after="0"/>
         <w:ind w:left="0" w:right="0" w:hanging="0"/>
@@ -4448,7 +4442,6 @@
         <w:keepNext/>
         <w:keepLines w:val="false"/>
         <w:widowControl/>
-        <w:pBdr/>
         <w:shd w:val="clear" w:fill="FFFFFF"/>
         <w:spacing w:lineRule="atLeast" w:line="378" w:beforeAutospacing="0" w:before="0" w:afterAutospacing="0" w:after="0"/>
         <w:ind w:left="0" w:right="0" w:hanging="0"/>
@@ -4495,7 +4488,6 @@
         <w:keepNext/>
         <w:keepLines w:val="false"/>
         <w:widowControl/>
-        <w:pBdr/>
         <w:shd w:val="clear" w:fill="F4F4F4"/>
         <w:spacing w:lineRule="atLeast" w:line="378" w:beforeAutospacing="0" w:before="0" w:afterAutospacing="0" w:after="0"/>
         <w:ind w:left="0" w:right="0" w:hanging="0"/>
@@ -4660,7 +4652,6 @@
         <w:keepNext/>
         <w:keepLines w:val="false"/>
         <w:widowControl/>
-        <w:pBdr/>
         <w:shd w:val="clear" w:fill="FFFFFF"/>
         <w:spacing w:lineRule="atLeast" w:line="378" w:beforeAutospacing="0" w:before="0" w:afterAutospacing="0" w:after="0"/>
         <w:ind w:left="0" w:right="0" w:hanging="0"/>
@@ -4727,7 +4718,6 @@
         <w:keepNext/>
         <w:keepLines w:val="false"/>
         <w:widowControl/>
-        <w:pBdr/>
         <w:shd w:val="clear" w:fill="F4F4F4"/>
         <w:spacing w:lineRule="atLeast" w:line="378" w:beforeAutospacing="0" w:before="0" w:afterAutospacing="0" w:after="0"/>
         <w:ind w:left="0" w:right="0" w:hanging="0"/>
@@ -4833,7 +4823,6 @@
         <w:keepNext/>
         <w:keepLines w:val="false"/>
         <w:widowControl/>
-        <w:pBdr/>
         <w:shd w:val="clear" w:fill="FFFFFF"/>
         <w:spacing w:lineRule="atLeast" w:line="378" w:beforeAutospacing="0" w:before="0" w:afterAutospacing="0" w:after="0"/>
         <w:ind w:left="0" w:right="0" w:hanging="0"/>
@@ -4900,7 +4889,6 @@
         <w:keepNext/>
         <w:keepLines w:val="false"/>
         <w:widowControl/>
-        <w:pBdr/>
         <w:shd w:val="clear" w:fill="F4F4F4"/>
         <w:spacing w:lineRule="atLeast" w:line="378" w:beforeAutospacing="0" w:before="0" w:afterAutospacing="0" w:after="0"/>
         <w:ind w:left="0" w:right="0" w:hanging="0"/>
@@ -4947,7 +4935,6 @@
         <w:keepNext/>
         <w:keepLines w:val="false"/>
         <w:widowControl/>
-        <w:pBdr/>
         <w:shd w:val="clear" w:fill="F4F4F4"/>
         <w:spacing w:lineRule="atLeast" w:line="378" w:beforeAutospacing="0" w:before="0" w:afterAutospacing="0" w:after="0"/>
         <w:ind w:left="0" w:right="0" w:hanging="0"/>
@@ -5171,7 +5158,6 @@
         <w:keepNext/>
         <w:keepLines w:val="false"/>
         <w:widowControl/>
-        <w:pBdr/>
         <w:shd w:val="clear" w:fill="FFFFFF"/>
         <w:spacing w:lineRule="atLeast" w:line="378" w:beforeAutospacing="0" w:before="0" w:afterAutospacing="0" w:after="0"/>
         <w:ind w:left="0" w:right="0" w:hanging="0"/>
@@ -5238,7 +5224,6 @@
         <w:keepNext/>
         <w:keepLines w:val="false"/>
         <w:widowControl/>
-        <w:pBdr/>
         <w:shd w:val="clear" w:fill="F4F4F4"/>
         <w:spacing w:lineRule="atLeast" w:line="378" w:beforeAutospacing="0" w:before="0" w:afterAutospacing="0" w:after="0"/>
         <w:ind w:left="0" w:right="0" w:hanging="0"/>
@@ -5285,7 +5270,6 @@
         <w:keepNext/>
         <w:keepLines w:val="false"/>
         <w:widowControl/>
-        <w:pBdr/>
         <w:shd w:val="clear" w:fill="F4F4F4"/>
         <w:spacing w:lineRule="atLeast" w:line="378" w:beforeAutospacing="0" w:before="0" w:afterAutospacing="0" w:after="0"/>
         <w:ind w:left="0" w:right="0" w:hanging="0"/>
@@ -5509,7 +5493,6 @@
         <w:keepNext/>
         <w:keepLines w:val="false"/>
         <w:widowControl/>
-        <w:pBdr/>
         <w:shd w:val="clear" w:fill="FFFFFF"/>
         <w:spacing w:lineRule="atLeast" w:line="378" w:beforeAutospacing="0" w:before="0" w:afterAutospacing="0" w:after="0"/>
         <w:ind w:left="0" w:right="0" w:hanging="0"/>
@@ -5576,7 +5559,6 @@
         <w:keepNext/>
         <w:keepLines w:val="false"/>
         <w:widowControl/>
-        <w:pBdr/>
         <w:shd w:val="clear" w:fill="F4F4F4"/>
         <w:spacing w:lineRule="atLeast" w:line="378" w:beforeAutospacing="0" w:before="0" w:afterAutospacing="0" w:after="0"/>
         <w:ind w:left="0" w:right="0" w:hanging="0"/>
@@ -5623,7 +5605,6 @@
         <w:keepNext/>
         <w:keepLines w:val="false"/>
         <w:widowControl/>
-        <w:pBdr/>
         <w:shd w:val="clear" w:fill="F4F4F4"/>
         <w:spacing w:lineRule="atLeast" w:line="378" w:beforeAutospacing="0" w:before="0" w:afterAutospacing="0" w:after="0"/>
         <w:ind w:left="0" w:right="0" w:hanging="0"/>
@@ -5788,7 +5769,6 @@
         <w:keepNext/>
         <w:keepLines w:val="false"/>
         <w:widowControl/>
-        <w:pBdr/>
         <w:shd w:val="clear" w:fill="FFFFFF"/>
         <w:spacing w:lineRule="atLeast" w:line="378" w:beforeAutospacing="0" w:before="0" w:afterAutospacing="0" w:after="0"/>
         <w:ind w:left="0" w:right="0" w:hanging="0"/>
@@ -5855,7 +5835,6 @@
         <w:keepNext/>
         <w:keepLines w:val="false"/>
         <w:widowControl/>
-        <w:pBdr/>
         <w:shd w:val="clear" w:fill="F4F4F4"/>
         <w:spacing w:lineRule="atLeast" w:line="378" w:beforeAutospacing="0" w:before="0" w:afterAutospacing="0" w:after="0"/>
         <w:ind w:left="0" w:right="0" w:hanging="0"/>
@@ -5902,7 +5881,6 @@
         <w:keepNext/>
         <w:keepLines w:val="false"/>
         <w:widowControl/>
-        <w:pBdr/>
         <w:shd w:val="clear" w:fill="F4F4F4"/>
         <w:spacing w:lineRule="atLeast" w:line="378" w:beforeAutospacing="0" w:before="0" w:afterAutospacing="0" w:after="0"/>
         <w:ind w:left="0" w:right="0" w:hanging="0"/>
@@ -5949,7 +5927,6 @@
         <w:keepNext/>
         <w:keepLines w:val="false"/>
         <w:widowControl/>
-        <w:pBdr/>
         <w:shd w:val="clear" w:fill="FFFFFF"/>
         <w:spacing w:lineRule="atLeast" w:line="378" w:beforeAutospacing="0" w:before="0" w:afterAutospacing="0" w:after="0"/>
         <w:ind w:left="0" w:right="0" w:hanging="0"/>
@@ -6055,7 +6032,6 @@
         <w:keepNext/>
         <w:keepLines w:val="false"/>
         <w:widowControl/>
-        <w:pBdr/>
         <w:shd w:val="clear" w:fill="F4F4F4"/>
         <w:spacing w:lineRule="atLeast" w:line="378" w:beforeAutospacing="0" w:before="0" w:afterAutospacing="0" w:after="0"/>
         <w:ind w:left="0" w:right="0" w:hanging="0"/>
@@ -6122,7 +6098,6 @@
         <w:keepNext/>
         <w:keepLines w:val="false"/>
         <w:widowControl/>
-        <w:pBdr/>
         <w:shd w:val="clear" w:fill="FFFFFF"/>
         <w:spacing w:lineRule="atLeast" w:line="378" w:beforeAutospacing="0" w:before="0" w:afterAutospacing="0" w:after="0"/>
         <w:ind w:left="0" w:right="0" w:hanging="0"/>
@@ -6169,7 +6144,6 @@
         <w:keepNext/>
         <w:keepLines w:val="false"/>
         <w:widowControl/>
-        <w:pBdr/>
         <w:shd w:val="clear" w:fill="F4F4F4"/>
         <w:spacing w:lineRule="atLeast" w:line="378" w:beforeAutospacing="0" w:before="0" w:afterAutospacing="0" w:after="0"/>
         <w:ind w:left="0" w:right="0" w:hanging="0"/>
@@ -6275,7 +6249,6 @@
         <w:keepNext/>
         <w:keepLines w:val="false"/>
         <w:widowControl/>
-        <w:pBdr/>
         <w:shd w:val="clear" w:fill="FFFFFF"/>
         <w:spacing w:lineRule="atLeast" w:line="378" w:beforeAutospacing="0" w:before="0" w:afterAutospacing="0" w:after="0"/>
         <w:ind w:left="0" w:right="0" w:hanging="0"/>
@@ -6381,7 +6354,6 @@
         <w:keepNext/>
         <w:keepLines w:val="false"/>
         <w:widowControl/>
-        <w:pBdr/>
         <w:shd w:val="clear" w:fill="F4F4F4"/>
         <w:spacing w:lineRule="atLeast" w:line="378" w:beforeAutospacing="0" w:before="0" w:afterAutospacing="0" w:after="0"/>
         <w:ind w:left="0" w:right="0" w:hanging="0"/>
@@ -6448,7 +6420,6 @@
         <w:keepNext/>
         <w:keepLines w:val="false"/>
         <w:widowControl/>
-        <w:pBdr/>
         <w:shd w:val="clear" w:fill="FFFFFF"/>
         <w:spacing w:lineRule="atLeast" w:line="378" w:beforeAutospacing="0" w:before="0" w:afterAutospacing="0" w:after="0"/>
         <w:ind w:left="0" w:right="0" w:hanging="0"/>
@@ -6495,7 +6466,6 @@
         <w:keepNext/>
         <w:keepLines w:val="false"/>
         <w:widowControl/>
-        <w:pBdr/>
         <w:shd w:val="clear" w:fill="FFFFFF"/>
         <w:spacing w:lineRule="atLeast" w:line="378" w:beforeAutospacing="0" w:before="0" w:afterAutospacing="0" w:after="0"/>
         <w:ind w:left="0" w:right="0" w:hanging="0"/>
@@ -6660,7 +6630,6 @@
         <w:keepNext/>
         <w:keepLines w:val="false"/>
         <w:widowControl/>
-        <w:pBdr/>
         <w:shd w:val="clear" w:fill="F4F4F4"/>
         <w:spacing w:lineRule="atLeast" w:line="378" w:beforeAutospacing="0" w:before="0" w:afterAutospacing="0" w:after="0"/>
         <w:ind w:left="0" w:right="0" w:hanging="0"/>
@@ -6727,7 +6696,6 @@
         <w:keepNext/>
         <w:keepLines w:val="false"/>
         <w:widowControl/>
-        <w:pBdr/>
         <w:shd w:val="clear" w:fill="FFFFFF"/>
         <w:spacing w:lineRule="atLeast" w:line="378" w:beforeAutospacing="0" w:before="0" w:afterAutospacing="0" w:after="0"/>
         <w:ind w:left="0" w:right="0" w:hanging="0"/>
@@ -6774,7 +6742,6 @@
         <w:keepNext/>
         <w:keepLines w:val="false"/>
         <w:widowControl/>
-        <w:pBdr/>
         <w:shd w:val="clear" w:fill="F4F4F4"/>
         <w:spacing w:lineRule="atLeast" w:line="378" w:beforeAutospacing="0" w:before="0" w:afterAutospacing="0" w:after="0"/>
         <w:ind w:left="0" w:right="0" w:hanging="0"/>
@@ -6939,7 +6906,6 @@
         <w:keepNext/>
         <w:keepLines w:val="false"/>
         <w:widowControl/>
-        <w:pBdr/>
         <w:shd w:val="clear" w:fill="FFFFFF"/>
         <w:spacing w:lineRule="atLeast" w:line="378" w:beforeAutospacing="0" w:before="0" w:afterAutospacing="0" w:after="0"/>
         <w:ind w:left="0" w:right="0" w:hanging="0"/>
@@ -7006,7 +6972,6 @@
         <w:keepNext/>
         <w:keepLines w:val="false"/>
         <w:widowControl/>
-        <w:pBdr/>
         <w:shd w:val="clear" w:fill="F4F4F4"/>
         <w:spacing w:lineRule="atLeast" w:line="378" w:beforeAutospacing="0" w:before="0" w:afterAutospacing="0" w:after="0"/>
         <w:ind w:left="0" w:right="0" w:hanging="0"/>
@@ -7112,7 +7077,6 @@
         <w:keepNext/>
         <w:keepLines w:val="false"/>
         <w:widowControl/>
-        <w:pBdr/>
         <w:shd w:val="clear" w:fill="FFFFFF"/>
         <w:spacing w:lineRule="atLeast" w:line="378" w:beforeAutospacing="0" w:before="0" w:afterAutospacing="0" w:after="0"/>
         <w:ind w:left="0" w:right="0" w:hanging="0"/>
@@ -7179,7 +7143,6 @@
         <w:keepNext/>
         <w:keepLines w:val="false"/>
         <w:widowControl/>
-        <w:pBdr/>
         <w:shd w:val="clear" w:fill="F4F4F4"/>
         <w:spacing w:lineRule="atLeast" w:line="378" w:beforeAutospacing="0" w:before="0" w:afterAutospacing="0" w:after="0"/>
         <w:ind w:left="0" w:right="0" w:hanging="0"/>
@@ -7226,7 +7189,6 @@
         <w:keepNext/>
         <w:keepLines w:val="false"/>
         <w:widowControl/>
-        <w:pBdr/>
         <w:shd w:val="clear" w:fill="F4F4F4"/>
         <w:spacing w:lineRule="atLeast" w:line="378" w:beforeAutospacing="0" w:before="0" w:afterAutospacing="0" w:after="0"/>
         <w:ind w:left="0" w:right="0" w:hanging="0"/>
@@ -7373,7 +7335,6 @@
         <w:keepNext/>
         <w:keepLines w:val="false"/>
         <w:widowControl/>
-        <w:pBdr/>
         <w:shd w:val="clear" w:fill="FFFFFF"/>
         <w:spacing w:lineRule="atLeast" w:line="378" w:beforeAutospacing="0" w:before="0" w:afterAutospacing="0" w:after="0"/>
         <w:ind w:left="0" w:right="0" w:hanging="0"/>
@@ -7538,7 +7499,6 @@
         <w:keepNext/>
         <w:keepLines w:val="false"/>
         <w:widowControl/>
-        <w:pBdr/>
         <w:shd w:val="clear" w:fill="F4F4F4"/>
         <w:spacing w:lineRule="atLeast" w:line="378" w:beforeAutospacing="0" w:before="0" w:afterAutospacing="0" w:after="0"/>
         <w:ind w:left="0" w:right="0" w:hanging="0"/>
@@ -7625,7 +7585,6 @@
         <w:keepNext/>
         <w:keepLines w:val="false"/>
         <w:widowControl/>
-        <w:pBdr/>
         <w:shd w:val="clear" w:fill="FFFFFF"/>
         <w:spacing w:lineRule="atLeast" w:line="378" w:beforeAutospacing="0" w:before="0" w:afterAutospacing="0" w:after="0"/>
         <w:ind w:left="0" w:right="0" w:hanging="0"/>
@@ -7672,7 +7631,6 @@
         <w:keepNext/>
         <w:keepLines w:val="false"/>
         <w:widowControl/>
-        <w:pBdr/>
         <w:shd w:val="clear" w:fill="F4F4F4"/>
         <w:spacing w:lineRule="atLeast" w:line="378" w:beforeAutospacing="0" w:before="0" w:afterAutospacing="0" w:after="0"/>
         <w:ind w:left="0" w:right="0" w:hanging="0"/>
@@ -7739,7 +7697,6 @@
         <w:keepNext/>
         <w:keepLines w:val="false"/>
         <w:widowControl/>
-        <w:pBdr/>
         <w:shd w:val="clear" w:fill="FFFFFF"/>
         <w:spacing w:lineRule="atLeast" w:line="378" w:beforeAutospacing="0" w:before="0" w:afterAutospacing="0" w:after="0"/>
         <w:ind w:left="0" w:right="0" w:hanging="0"/>
@@ -7904,7 +7861,6 @@
         <w:keepNext/>
         <w:keepLines w:val="false"/>
         <w:widowControl/>
-        <w:pBdr/>
         <w:shd w:val="clear" w:fill="F4F4F4"/>
         <w:spacing w:lineRule="atLeast" w:line="378" w:beforeAutospacing="0" w:before="0" w:afterAutospacing="0" w:after="0"/>
         <w:ind w:left="0" w:right="0" w:hanging="0"/>
@@ -7991,7 +7947,6 @@
         <w:keepNext/>
         <w:keepLines w:val="false"/>
         <w:widowControl/>
-        <w:pBdr/>
         <w:shd w:val="clear" w:fill="FFFFFF"/>
         <w:spacing w:lineRule="atLeast" w:line="378" w:beforeAutospacing="0" w:before="0" w:afterAutospacing="0" w:after="0"/>
         <w:ind w:left="0" w:right="0" w:hanging="0"/>
@@ -8083,7 +8038,6 @@
         <w:keepNext/>
         <w:keepLines w:val="false"/>
         <w:widowControl/>
-        <w:pBdr/>
         <w:shd w:val="clear" w:fill="F4F4F4"/>
         <w:spacing w:lineRule="atLeast" w:line="378" w:beforeAutospacing="0" w:before="0" w:afterAutospacing="0" w:after="0"/>
         <w:ind w:left="0" w:right="0" w:hanging="0"/>
@@ -8189,7 +8143,6 @@
         <w:keepNext/>
         <w:keepLines w:val="false"/>
         <w:widowControl/>
-        <w:pBdr/>
         <w:shd w:val="clear" w:fill="FFFFFF"/>
         <w:spacing w:lineRule="atLeast" w:line="378" w:beforeAutospacing="0" w:before="0" w:afterAutospacing="0" w:after="0"/>
         <w:ind w:left="0" w:right="0" w:hanging="0"/>
@@ -8295,7 +8248,6 @@
         <w:keepNext/>
         <w:keepLines w:val="false"/>
         <w:widowControl/>
-        <w:pBdr/>
         <w:shd w:val="clear" w:fill="F4F4F4"/>
         <w:spacing w:lineRule="atLeast" w:line="378" w:beforeAutospacing="0" w:before="0" w:afterAutospacing="0" w:after="0"/>
         <w:ind w:left="0" w:right="0" w:hanging="0"/>
@@ -8362,7 +8314,6 @@
         <w:keepNext/>
         <w:keepLines w:val="false"/>
         <w:widowControl/>
-        <w:pBdr/>
         <w:shd w:val="clear" w:fill="FFFFFF"/>
         <w:spacing w:lineRule="atLeast" w:line="378" w:beforeAutospacing="0" w:before="0" w:afterAutospacing="0" w:after="0"/>
         <w:ind w:left="0" w:right="0" w:hanging="0"/>
@@ -8527,7 +8478,6 @@
         <w:keepNext/>
         <w:keepLines w:val="false"/>
         <w:widowControl/>
-        <w:pBdr/>
         <w:shd w:val="clear" w:fill="F4F4F4"/>
         <w:spacing w:lineRule="atLeast" w:line="378" w:beforeAutospacing="0" w:before="0" w:afterAutospacing="0" w:after="0"/>
         <w:ind w:left="0" w:right="0" w:hanging="0"/>
@@ -8653,7 +8603,6 @@
         <w:keepNext/>
         <w:keepLines w:val="false"/>
         <w:widowControl/>
-        <w:pBdr/>
         <w:shd w:val="clear" w:fill="FFFFFF"/>
         <w:spacing w:lineRule="atLeast" w:line="378" w:beforeAutospacing="0" w:before="0" w:afterAutospacing="0" w:after="0"/>
         <w:ind w:left="0" w:right="0" w:hanging="0"/>
@@ -8759,7 +8708,6 @@
         <w:keepNext/>
         <w:keepLines w:val="false"/>
         <w:widowControl/>
-        <w:pBdr/>
         <w:shd w:val="clear" w:fill="F4F4F4"/>
         <w:spacing w:lineRule="atLeast" w:line="378" w:beforeAutospacing="0" w:before="0" w:afterAutospacing="0" w:after="0"/>
         <w:ind w:left="0" w:right="0" w:hanging="0"/>
@@ -8883,7 +8831,6 @@
         <w:keepNext/>
         <w:keepLines w:val="false"/>
         <w:widowControl/>
-        <w:pBdr/>
         <w:shd w:val="clear" w:fill="FFFFFF"/>
         <w:spacing w:lineRule="atLeast" w:line="378" w:beforeAutospacing="0" w:before="0" w:afterAutospacing="0" w:after="0"/>
         <w:ind w:left="0" w:right="0" w:hanging="0"/>
@@ -8936,7 +8883,6 @@
         <w:keepNext/>
         <w:keepLines w:val="false"/>
         <w:widowControl/>
-        <w:pBdr/>
         <w:shd w:val="clear" w:fill="FFFFFF"/>
         <w:spacing w:lineRule="atLeast" w:line="378" w:beforeAutospacing="0" w:before="0" w:afterAutospacing="0" w:after="0"/>
         <w:ind w:left="0" w:right="0" w:hanging="0"/>
@@ -8987,7 +8933,6 @@
         <w:keepNext/>
         <w:keepLines w:val="false"/>
         <w:widowControl/>
-        <w:pBdr/>
         <w:shd w:val="clear" w:fill="F4F4F4"/>
         <w:spacing w:lineRule="atLeast" w:line="378" w:beforeAutospacing="0" w:before="0" w:afterAutospacing="0" w:after="0"/>
         <w:ind w:left="0" w:right="0" w:hanging="0"/>
@@ -9093,7 +9038,6 @@
         <w:keepNext/>
         <w:keepLines w:val="false"/>
         <w:widowControl/>
-        <w:pBdr/>
         <w:shd w:val="clear" w:fill="FFFFFF"/>
         <w:spacing w:lineRule="atLeast" w:line="378" w:beforeAutospacing="0" w:before="0" w:afterAutospacing="0" w:after="0"/>
         <w:ind w:left="0" w:right="0" w:hanging="0"/>
@@ -9199,7 +9143,6 @@
         <w:keepNext/>
         <w:keepLines w:val="false"/>
         <w:widowControl/>
-        <w:pBdr/>
         <w:shd w:val="clear" w:fill="F4F4F4"/>
         <w:spacing w:lineRule="atLeast" w:line="378" w:beforeAutospacing="0" w:before="0" w:afterAutospacing="0" w:after="0"/>
         <w:ind w:left="0" w:right="0" w:hanging="0"/>
@@ -9266,7 +9209,6 @@
         <w:keepNext/>
         <w:keepLines w:val="false"/>
         <w:widowControl/>
-        <w:pBdr/>
         <w:shd w:val="clear" w:fill="FFFFFF"/>
         <w:spacing w:lineRule="atLeast" w:line="378" w:beforeAutospacing="0" w:before="0" w:afterAutospacing="0" w:after="0"/>
         <w:ind w:left="0" w:right="0" w:hanging="0"/>
@@ -9372,7 +9314,6 @@
         <w:keepNext/>
         <w:keepLines w:val="false"/>
         <w:widowControl/>
-        <w:pBdr/>
         <w:shd w:val="clear" w:fill="F4F4F4"/>
         <w:spacing w:lineRule="atLeast" w:line="378" w:beforeAutospacing="0" w:before="0" w:afterAutospacing="0" w:after="0"/>
         <w:ind w:left="0" w:right="0" w:hanging="0"/>
@@ -9439,7 +9380,6 @@
         <w:keepNext/>
         <w:keepLines w:val="false"/>
         <w:widowControl/>
-        <w:pBdr/>
         <w:shd w:val="clear" w:fill="FFFFFF"/>
         <w:spacing w:lineRule="atLeast" w:line="378" w:beforeAutospacing="0" w:before="0" w:afterAutospacing="0" w:after="0"/>
         <w:ind w:left="0" w:right="0" w:hanging="0"/>
@@ -9545,7 +9485,6 @@
         <w:keepNext/>
         <w:keepLines w:val="false"/>
         <w:widowControl/>
-        <w:pBdr/>
         <w:shd w:val="clear" w:fill="F4F4F4"/>
         <w:spacing w:lineRule="atLeast" w:line="378" w:beforeAutospacing="0" w:before="0" w:afterAutospacing="0" w:after="0"/>
         <w:ind w:left="0" w:right="0" w:hanging="0"/>
@@ -9612,7 +9551,6 @@
         <w:keepNext/>
         <w:keepLines w:val="false"/>
         <w:widowControl/>
-        <w:pBdr/>
         <w:shd w:val="clear" w:fill="FFFFFF"/>
         <w:spacing w:lineRule="atLeast" w:line="378" w:beforeAutospacing="0" w:before="0" w:afterAutospacing="0" w:after="0"/>
         <w:ind w:left="0" w:right="0" w:hanging="0"/>
@@ -9665,7 +9603,6 @@
         <w:keepNext/>
         <w:keepLines w:val="false"/>
         <w:widowControl/>
-        <w:pBdr/>
         <w:shd w:val="clear" w:fill="FFFFFF"/>
         <w:spacing w:lineRule="atLeast" w:line="378" w:beforeAutospacing="0" w:before="0" w:afterAutospacing="0" w:after="0"/>
         <w:ind w:left="0" w:right="0" w:hanging="0"/>
@@ -9764,7 +9701,6 @@
         <w:keepNext/>
         <w:keepLines w:val="false"/>
         <w:widowControl/>
-        <w:pBdr/>
         <w:shd w:val="clear" w:fill="FFFFFF"/>
         <w:spacing w:lineRule="atLeast" w:line="378" w:beforeAutospacing="0" w:before="0" w:afterAutospacing="0" w:after="0"/>
         <w:ind w:left="0" w:right="0" w:hanging="0"/>
@@ -9870,7 +9806,6 @@
         <w:keepNext/>
         <w:keepLines w:val="false"/>
         <w:widowControl/>
-        <w:pBdr/>
         <w:shd w:val="clear" w:fill="F4F4F4"/>
         <w:spacing w:lineRule="atLeast" w:line="378" w:beforeAutospacing="0" w:before="0" w:afterAutospacing="0" w:after="0"/>
         <w:ind w:left="0" w:right="0" w:hanging="0"/>
@@ -9937,7 +9872,6 @@
         <w:keepNext/>
         <w:keepLines w:val="false"/>
         <w:widowControl/>
-        <w:pBdr/>
         <w:shd w:val="clear" w:fill="FFFFFF"/>
         <w:spacing w:lineRule="atLeast" w:line="378" w:beforeAutospacing="0" w:before="0" w:afterAutospacing="0" w:after="0"/>
         <w:ind w:left="0" w:right="0" w:hanging="0"/>
@@ -10147,7 +10081,6 @@
         <w:keepNext/>
         <w:keepLines w:val="false"/>
         <w:widowControl/>
-        <w:pBdr/>
         <w:shd w:val="clear" w:fill="FFFFFF"/>
         <w:spacing w:lineRule="atLeast" w:line="378" w:beforeAutospacing="0" w:before="0" w:afterAutospacing="0" w:after="0"/>
         <w:ind w:left="0" w:right="0" w:hanging="0"/>
@@ -10253,7 +10186,6 @@
         <w:keepNext/>
         <w:keepLines w:val="false"/>
         <w:widowControl/>
-        <w:pBdr/>
         <w:shd w:val="clear" w:fill="F4F4F4"/>
         <w:spacing w:lineRule="atLeast" w:line="378" w:beforeAutospacing="0" w:before="0" w:afterAutospacing="0" w:after="0"/>
         <w:ind w:left="0" w:right="0" w:hanging="0"/>
@@ -10400,7 +10332,6 @@
         <w:keepNext/>
         <w:keepLines w:val="false"/>
         <w:widowControl/>
-        <w:pBdr/>
         <w:shd w:val="clear" w:fill="FFFFFF"/>
         <w:spacing w:lineRule="atLeast" w:line="378" w:beforeAutospacing="0" w:before="0" w:afterAutospacing="0" w:after="0"/>
         <w:ind w:left="0" w:right="0" w:hanging="0"/>
@@ -10563,7 +10494,6 @@
         <w:keepNext/>
         <w:keepLines w:val="false"/>
         <w:widowControl/>
-        <w:pBdr/>
         <w:shd w:val="clear" w:fill="FFFFFF"/>
         <w:spacing w:lineRule="atLeast" w:line="378" w:beforeAutospacing="0" w:before="0" w:afterAutospacing="0" w:after="0"/>
         <w:ind w:left="0" w:right="0" w:hanging="0"/>
@@ -10670,7 +10600,6 @@
         <w:keepNext/>
         <w:keepLines w:val="false"/>
         <w:widowControl/>
-        <w:pBdr/>
         <w:shd w:val="clear" w:fill="F4F4F4"/>
         <w:spacing w:lineRule="atLeast" w:line="378" w:beforeAutospacing="0" w:before="0" w:afterAutospacing="0" w:after="0"/>
         <w:ind w:left="0" w:right="0" w:hanging="0"/>
@@ -10737,7 +10666,6 @@
         <w:keepNext/>
         <w:keepLines w:val="false"/>
         <w:widowControl/>
-        <w:pBdr/>
         <w:shd w:val="clear" w:fill="FFFFFF"/>
         <w:spacing w:lineRule="atLeast" w:line="378" w:beforeAutospacing="0" w:before="0" w:afterAutospacing="0" w:after="0"/>
         <w:ind w:left="0" w:right="0" w:hanging="0"/>
@@ -10904,7 +10832,6 @@
         <w:keepNext/>
         <w:keepLines w:val="false"/>
         <w:widowControl/>
-        <w:pBdr/>
         <w:shd w:val="clear" w:fill="F4F4F4"/>
         <w:spacing w:lineRule="atLeast" w:line="378" w:beforeAutospacing="0" w:before="0" w:afterAutospacing="0" w:after="0"/>
         <w:ind w:left="0" w:right="0" w:hanging="0"/>
@@ -10971,7 +10898,6 @@
         <w:keepNext/>
         <w:keepLines w:val="false"/>
         <w:widowControl/>
-        <w:pBdr/>
         <w:shd w:val="clear" w:fill="FFFFFF"/>
         <w:spacing w:lineRule="atLeast" w:line="378" w:beforeAutospacing="0" w:before="0" w:afterAutospacing="0" w:after="0"/>
         <w:ind w:left="0" w:right="0" w:hanging="0"/>
@@ -11138,7 +11064,6 @@
         <w:keepNext/>
         <w:keepLines w:val="false"/>
         <w:widowControl/>
-        <w:pBdr/>
         <w:shd w:val="clear" w:fill="F4F4F4"/>
         <w:spacing w:lineRule="atLeast" w:line="378" w:beforeAutospacing="0" w:before="0" w:afterAutospacing="0" w:after="0"/>
         <w:ind w:left="0" w:right="0" w:hanging="0"/>
@@ -11225,7 +11150,6 @@
         <w:keepNext/>
         <w:keepLines w:val="false"/>
         <w:widowControl/>
-        <w:pBdr/>
         <w:shd w:val="clear" w:fill="FFFFFF"/>
         <w:spacing w:lineRule="atLeast" w:line="378" w:beforeAutospacing="0" w:before="0" w:afterAutospacing="0" w:after="0"/>
         <w:ind w:left="0" w:right="0" w:hanging="0"/>
@@ -11361,7 +11285,6 @@
         <w:keepNext/>
         <w:keepLines w:val="false"/>
         <w:widowControl/>
-        <w:pBdr/>
         <w:shd w:val="clear" w:fill="FFFFFF"/>
         <w:spacing w:lineRule="atLeast" w:line="378" w:beforeAutospacing="0" w:before="0" w:afterAutospacing="0" w:after="0"/>
         <w:ind w:left="0" w:right="0" w:hanging="0"/>
@@ -11751,7 +11674,6 @@
         <w:keepNext/>
         <w:keepLines w:val="false"/>
         <w:widowControl/>
-        <w:pBdr/>
         <w:shd w:val="clear" w:fill="F4F4F4"/>
         <w:spacing w:lineRule="atLeast" w:line="378" w:beforeAutospacing="0" w:before="0" w:afterAutospacing="0" w:after="0"/>
         <w:ind w:left="0" w:right="0" w:hanging="0"/>
@@ -11975,7 +11897,6 @@
         <w:keepNext/>
         <w:keepLines w:val="false"/>
         <w:widowControl/>
-        <w:pBdr/>
         <w:shd w:val="clear" w:fill="FFFFFF"/>
         <w:spacing w:lineRule="atLeast" w:line="378" w:beforeAutospacing="0" w:before="0" w:afterAutospacing="0" w:after="0"/>
         <w:ind w:left="0" w:right="0" w:hanging="0"/>
@@ -12042,7 +11963,6 @@
         <w:keepNext/>
         <w:keepLines w:val="false"/>
         <w:widowControl/>
-        <w:pBdr/>
         <w:shd w:val="clear" w:fill="F4F4F4"/>
         <w:spacing w:lineRule="atLeast" w:line="378" w:beforeAutospacing="0" w:before="0" w:afterAutospacing="0" w:after="0"/>
         <w:ind w:left="0" w:right="0" w:hanging="0"/>
@@ -12089,7 +12009,6 @@
         <w:keepNext/>
         <w:keepLines w:val="false"/>
         <w:widowControl/>
-        <w:pBdr/>
         <w:shd w:val="clear" w:fill="FFFFFF"/>
         <w:spacing w:lineRule="atLeast" w:line="378" w:beforeAutospacing="0" w:before="0" w:afterAutospacing="0" w:after="0"/>
         <w:ind w:left="0" w:right="0" w:hanging="0"/>
@@ -12218,7 +12137,6 @@
         <w:keepNext/>
         <w:keepLines w:val="false"/>
         <w:widowControl/>
-        <w:pBdr/>
         <w:shd w:val="clear" w:fill="FFFFFF"/>
         <w:spacing w:lineRule="atLeast" w:line="378" w:beforeAutospacing="0" w:before="0" w:afterAutospacing="0" w:after="0"/>
         <w:ind w:left="0" w:right="0" w:hanging="0"/>
@@ -12364,7 +12282,6 @@
         <w:keepNext/>
         <w:keepLines w:val="false"/>
         <w:widowControl/>
-        <w:pBdr/>
         <w:shd w:val="clear" w:fill="F4F4F4"/>
         <w:spacing w:lineRule="atLeast" w:line="378" w:beforeAutospacing="0" w:before="0" w:afterAutospacing="0" w:after="0"/>
         <w:ind w:left="0" w:right="0" w:hanging="0"/>
@@ -12431,7 +12348,6 @@
         <w:keepNext/>
         <w:keepLines w:val="false"/>
         <w:widowControl/>
-        <w:pBdr/>
         <w:shd w:val="clear" w:fill="FFFFFF"/>
         <w:spacing w:lineRule="atLeast" w:line="378" w:beforeAutospacing="0" w:before="0" w:afterAutospacing="0" w:after="0"/>
         <w:ind w:left="0" w:right="0" w:hanging="0"/>
@@ -13750,7 +13666,7 @@
       <w:r>
         <w:rPr/>
         <w:drawing>
-          <wp:inline distT="0" distB="12065" distL="0" distR="10795">
+          <wp:inline distT="0" distB="0" distL="0" distR="0">
             <wp:extent cx="5266055" cy="2102485"/>
             <wp:effectExtent l="0" t="0" r="0" b="0"/>
             <wp:docPr id="1" name="图片 1" descr=""/>
@@ -13822,7 +13738,7 @@
       <w:r>
         <w:rPr/>
         <w:drawing>
-          <wp:inline distT="0" distB="9525" distL="0" distR="10160">
+          <wp:inline distT="0" distB="0" distL="0" distR="0">
             <wp:extent cx="4466590" cy="1209675"/>
             <wp:effectExtent l="0" t="0" r="0" b="0"/>
             <wp:docPr id="2" name="图片 2" descr=""/>
@@ -13873,7 +13789,7 @@
       <w:pPr>
         <w:pStyle w:val="Normal"/>
         <w:rPr>
-          <w:rFonts w:ascii="Calibri" w:hAnsi="Calibri" w:eastAsia="宋体" w:cs="" w:asciiTheme="minorHAnsi" w:cstheme="minorBidi" w:eastAsiaTheme="minorEastAsia" w:hAnsiTheme="minorHAnsi"/>
+          <w:rFonts w:ascii="Calibri" w:hAnsi="Calibri" w:eastAsia="" w:cs="宋体" w:asciiTheme="minorHAnsi" w:cstheme="minorBidi" w:eastAsiaTheme="minorEastAsia" w:hAnsiTheme="minorHAnsi"/>
           <w:b/>
           <w:b/>
           <w:sz w:val="44"/>
@@ -13883,7 +13799,7 @@
       </w:pPr>
       <w:r>
         <w:rPr>
-          <w:rFonts w:eastAsia="宋体" w:cs="" w:cstheme="minorBidi" w:eastAsiaTheme="minorEastAsia"/>
+          <w:rFonts w:eastAsia="" w:cs="宋体" w:cstheme="minorBidi" w:eastAsiaTheme="minorEastAsia"/>
           <w:b/>
           <w:sz w:val="44"/>
           <w:szCs w:val="24"/>
@@ -13893,20 +13809,20 @@
       </w:r>
       <w:r>
         <w:rPr>
-          <w:rFonts w:ascii="Calibri" w:hAnsi="Calibri" w:cs="" w:asciiTheme="minorHAnsi" w:cstheme="minorBidi" w:hAnsiTheme="minorHAnsi"/>
+          <w:rFonts w:ascii="Calibri" w:hAnsi="Calibri" w:cs="宋体" w:asciiTheme="minorHAnsi" w:cstheme="minorBidi" w:hAnsiTheme="minorHAnsi"/>
           <w:b/>
           <w:sz w:val="44"/>
           <w:szCs w:val="24"/>
           <w:lang w:val="en-US" w:eastAsia="zh-CN" w:bidi="ar-SA"/>
         </w:rPr>
-        <w:t>编写新页面</w:t>
-      </w:r>
-    </w:p>
-    <w:p>
-      <w:pPr>
-        <w:pStyle w:val="Normal"/>
-        <w:rPr>
-          <w:rFonts w:ascii="Calibri" w:hAnsi="Calibri" w:eastAsia="宋体" w:cs="" w:asciiTheme="minorHAnsi" w:cstheme="minorBidi" w:eastAsiaTheme="minorEastAsia" w:hAnsiTheme="minorHAnsi"/>
+        <w:t>创建新页面</w:t>
+      </w:r>
+    </w:p>
+    <w:p>
+      <w:pPr>
+        <w:pStyle w:val="Normal"/>
+        <w:rPr>
+          <w:rFonts w:ascii="Calibri" w:hAnsi="Calibri" w:eastAsia="" w:cs="宋体" w:asciiTheme="minorHAnsi" w:cstheme="minorBidi" w:eastAsiaTheme="minorEastAsia" w:hAnsiTheme="minorHAnsi"/>
           <w:b/>
           <w:b/>
           <w:sz w:val="44"/>
@@ -13916,7 +13832,7 @@
       </w:pPr>
       <w:r>
         <w:rPr>
-          <w:rFonts w:eastAsia="宋体" w:cs="" w:cstheme="minorBidi" w:eastAsiaTheme="minorEastAsia"/>
+          <w:rFonts w:eastAsia="" w:cs="宋体" w:cstheme="minorBidi" w:eastAsiaTheme="minorEastAsia"/>
           <w:b/>
           <w:sz w:val="44"/>
           <w:szCs w:val="24"/>
@@ -13926,7 +13842,7 @@
       </w:r>
       <w:r>
         <w:rPr>
-          <w:rFonts w:ascii="Calibri" w:hAnsi="Calibri" w:cs="" w:asciiTheme="minorHAnsi" w:cstheme="minorBidi" w:hAnsiTheme="minorHAnsi"/>
+          <w:rFonts w:ascii="Calibri" w:hAnsi="Calibri" w:cs="宋体" w:asciiTheme="minorHAnsi" w:cstheme="minorBidi" w:hAnsiTheme="minorHAnsi"/>
           <w:b/>
           <w:sz w:val="44"/>
           <w:szCs w:val="24"/>
@@ -13939,7 +13855,7 @@
       <w:pPr>
         <w:pStyle w:val="Normal"/>
         <w:rPr>
-          <w:rFonts w:ascii="Calibri" w:hAnsi="Calibri" w:eastAsia="宋体" w:cs="" w:asciiTheme="minorHAnsi" w:cstheme="minorBidi" w:eastAsiaTheme="minorEastAsia" w:hAnsiTheme="minorHAnsi"/>
+          <w:rFonts w:ascii="Calibri" w:hAnsi="Calibri" w:eastAsia="" w:cs="宋体" w:asciiTheme="minorHAnsi" w:cstheme="minorBidi" w:eastAsiaTheme="minorEastAsia" w:hAnsiTheme="minorHAnsi"/>
           <w:b w:val="false"/>
           <w:b w:val="false"/>
           <w:bCs w:val="false"/>
@@ -13950,7 +13866,7 @@
       </w:pPr>
       <w:r>
         <w:rPr>
-          <w:rFonts w:ascii="Calibri" w:hAnsi="Calibri" w:cs="" w:asciiTheme="minorHAnsi" w:cstheme="minorBidi" w:hAnsiTheme="minorHAnsi"/>
+          <w:rFonts w:ascii="Calibri" w:hAnsi="Calibri" w:cs="宋体" w:asciiTheme="minorHAnsi" w:cstheme="minorBidi" w:hAnsiTheme="minorHAnsi"/>
           <w:b w:val="false"/>
           <w:bCs w:val="false"/>
           <w:sz w:val="24"/>
@@ -13961,7 +13877,7 @@
       </w:r>
       <w:r>
         <w:rPr>
-          <w:rFonts w:eastAsia="宋体" w:cs="" w:cstheme="minorBidi" w:eastAsiaTheme="minorEastAsia"/>
+          <w:rFonts w:eastAsia="" w:cs="宋体" w:cstheme="minorBidi" w:eastAsiaTheme="minorEastAsia"/>
           <w:b w:val="false"/>
           <w:bCs w:val="false"/>
           <w:sz w:val="24"/>
@@ -13972,7 +13888,7 @@
       </w:r>
       <w:r>
         <w:rPr>
-          <w:rFonts w:ascii="Calibri" w:hAnsi="Calibri" w:cs="" w:asciiTheme="minorHAnsi" w:cstheme="minorBidi" w:hAnsiTheme="minorHAnsi"/>
+          <w:rFonts w:ascii="Calibri" w:hAnsi="Calibri" w:cs="宋体" w:asciiTheme="minorHAnsi" w:cstheme="minorBidi" w:hAnsiTheme="minorHAnsi"/>
           <w:b w:val="false"/>
           <w:bCs w:val="false"/>
           <w:sz w:val="24"/>
@@ -13983,7 +13899,7 @@
       </w:r>
       <w:r>
         <w:rPr>
-          <w:rFonts w:eastAsia="宋体" w:cs="" w:cstheme="minorBidi" w:eastAsiaTheme="minorEastAsia"/>
+          <w:rFonts w:eastAsia="" w:cs="宋体" w:cstheme="minorBidi" w:eastAsiaTheme="minorEastAsia"/>
           <w:b w:val="false"/>
           <w:bCs w:val="false"/>
           <w:sz w:val="24"/>
@@ -13994,7 +13910,7 @@
       </w:r>
       <w:r>
         <w:rPr>
-          <w:rFonts w:ascii="Calibri" w:hAnsi="Calibri" w:cs="" w:asciiTheme="minorHAnsi" w:cstheme="minorBidi" w:hAnsiTheme="minorHAnsi"/>
+          <w:rFonts w:ascii="Calibri" w:hAnsi="Calibri" w:cs="宋体" w:asciiTheme="minorHAnsi" w:cstheme="minorBidi" w:hAnsiTheme="minorHAnsi"/>
           <w:b w:val="false"/>
           <w:bCs w:val="false"/>
           <w:sz w:val="24"/>
@@ -14005,7 +13921,7 @@
       </w:r>
       <w:r>
         <w:rPr>
-          <w:rFonts w:eastAsia="宋体" w:cs="" w:cstheme="minorBidi" w:eastAsiaTheme="minorEastAsia"/>
+          <w:rFonts w:eastAsia="" w:cs="宋体" w:cstheme="minorBidi" w:eastAsiaTheme="minorEastAsia"/>
           <w:b w:val="false"/>
           <w:bCs w:val="false"/>
           <w:sz w:val="24"/>
@@ -14016,7 +13932,7 @@
       </w:r>
       <w:r>
         <w:rPr>
-          <w:rFonts w:ascii="Calibri" w:hAnsi="Calibri" w:cs="" w:asciiTheme="minorHAnsi" w:cstheme="minorBidi" w:hAnsiTheme="minorHAnsi"/>
+          <w:rFonts w:ascii="Calibri" w:hAnsi="Calibri" w:cs="宋体" w:asciiTheme="minorHAnsi" w:cstheme="minorBidi" w:hAnsiTheme="minorHAnsi"/>
           <w:b w:val="false"/>
           <w:bCs w:val="false"/>
           <w:sz w:val="24"/>
@@ -14030,7 +13946,7 @@
       <w:pPr>
         <w:pStyle w:val="Normal"/>
         <w:rPr>
-          <w:rFonts w:ascii="Calibri" w:hAnsi="Calibri" w:eastAsia="宋体" w:cs="" w:asciiTheme="minorHAnsi" w:cstheme="minorBidi" w:eastAsiaTheme="minorEastAsia" w:hAnsiTheme="minorHAnsi"/>
+          <w:rFonts w:ascii="Calibri" w:hAnsi="Calibri" w:eastAsia="" w:cs="宋体" w:asciiTheme="minorHAnsi" w:cstheme="minorBidi" w:eastAsiaTheme="minorEastAsia" w:hAnsiTheme="minorHAnsi"/>
           <w:b/>
           <w:b/>
           <w:sz w:val="44"/>
@@ -14038,10 +13954,9 @@
           <w:lang w:val="en-US" w:eastAsia="zh-CN" w:bidi="ar-SA"/>
         </w:rPr>
       </w:pPr>
-      <w:bookmarkStart w:id="29" w:name="__DdeLink__857_761966303"/>
-      <w:r>
-        <w:rPr>
-          <w:rFonts w:eastAsia="宋体" w:cs="" w:cstheme="minorBidi" w:eastAsiaTheme="minorEastAsia"/>
+      <w:r>
+        <w:rPr>
+          <w:rFonts w:eastAsia="" w:cs="宋体" w:cstheme="minorBidi" w:eastAsiaTheme="minorEastAsia"/>
           <w:b/>
           <w:sz w:val="44"/>
           <w:szCs w:val="24"/>
@@ -14051,7 +13966,7 @@
       </w:r>
       <w:r>
         <w:rPr>
-          <w:rFonts w:ascii="Calibri" w:hAnsi="Calibri" w:cs="" w:asciiTheme="minorHAnsi" w:cstheme="minorBidi" w:hAnsiTheme="minorHAnsi"/>
+          <w:rFonts w:ascii="Calibri" w:hAnsi="Calibri" w:cs="宋体" w:asciiTheme="minorHAnsi" w:cstheme="minorBidi" w:hAnsiTheme="minorHAnsi"/>
           <w:b/>
           <w:sz w:val="44"/>
           <w:szCs w:val="24"/>
@@ -14061,7 +13976,7 @@
       </w:r>
       <w:r>
         <w:rPr>
-          <w:rFonts w:eastAsia="宋体" w:cs="" w:cstheme="minorBidi" w:eastAsiaTheme="minorEastAsia"/>
+          <w:rFonts w:eastAsia="" w:cs="宋体" w:cstheme="minorBidi" w:eastAsiaTheme="minorEastAsia"/>
           <w:b/>
           <w:sz w:val="44"/>
           <w:szCs w:val="24"/>
@@ -14071,7 +13986,7 @@
       </w:r>
       <w:r>
         <w:rPr>
-          <w:rFonts w:ascii="Calibri" w:hAnsi="Calibri" w:cs="" w:asciiTheme="minorHAnsi" w:cstheme="minorBidi" w:hAnsiTheme="minorHAnsi"/>
+          <w:rFonts w:ascii="Calibri" w:hAnsi="Calibri" w:cs="宋体" w:asciiTheme="minorHAnsi" w:cstheme="minorBidi" w:hAnsiTheme="minorHAnsi"/>
           <w:b/>
           <w:sz w:val="44"/>
           <w:szCs w:val="24"/>
@@ -14084,7 +13999,7 @@
       <w:pPr>
         <w:pStyle w:val="Normal"/>
         <w:rPr>
-          <w:rFonts w:ascii="Calibri" w:hAnsi="Calibri" w:eastAsia="宋体" w:cs="" w:asciiTheme="minorHAnsi" w:cstheme="minorBidi" w:eastAsiaTheme="minorEastAsia" w:hAnsiTheme="minorHAnsi"/>
+          <w:rFonts w:ascii="Calibri" w:hAnsi="Calibri" w:eastAsia="" w:cs="宋体" w:asciiTheme="minorHAnsi" w:cstheme="minorBidi" w:eastAsiaTheme="minorEastAsia" w:hAnsiTheme="minorHAnsi"/>
           <w:b w:val="false"/>
           <w:b w:val="false"/>
           <w:bCs w:val="false"/>
@@ -14093,73 +14008,295 @@
           <w:lang w:val="en-US" w:eastAsia="zh-CN" w:bidi="ar-SA"/>
         </w:rPr>
       </w:pPr>
-      <w:bookmarkStart w:id="30" w:name="__DdeLink__857_761966303"/>
-      <w:r>
-        <w:rPr>
-          <w:rFonts w:ascii="Calibri" w:hAnsi="Calibri" w:cs="" w:asciiTheme="minorHAnsi" w:cstheme="minorBidi" w:hAnsiTheme="minorHAnsi"/>
+      <w:r>
+        <w:rPr>
+          <w:rFonts w:ascii="Calibri" w:hAnsi="Calibri" w:cs="宋体" w:asciiTheme="minorHAnsi" w:cstheme="minorBidi" w:hAnsiTheme="minorHAnsi"/>
           <w:b w:val="false"/>
           <w:bCs w:val="false"/>
           <w:sz w:val="24"/>
           <w:szCs w:val="24"/>
           <w:lang w:val="en-US" w:eastAsia="zh-CN" w:bidi="ar-SA"/>
         </w:rPr>
-        <w:t>头</w:t>
-      </w:r>
-      <w:bookmarkEnd w:id="30"/>
-      <w:r>
-        <w:rPr>
-          <w:rFonts w:ascii="Calibri" w:hAnsi="Calibri" w:cs="" w:asciiTheme="minorHAnsi" w:cstheme="minorBidi" w:hAnsiTheme="minorHAnsi"/>
+        <w:t>头信息位于文档顶部，两行虚线之间。在</w:t>
+      </w:r>
+      <w:r>
+        <w:rPr>
+          <w:rFonts w:eastAsia="" w:cs="宋体" w:cstheme="minorBidi" w:eastAsiaTheme="minorEastAsia"/>
           <w:b w:val="false"/>
           <w:bCs w:val="false"/>
           <w:sz w:val="24"/>
           <w:szCs w:val="24"/>
           <w:lang w:val="en-US" w:eastAsia="zh-CN" w:bidi="ar-SA"/>
         </w:rPr>
-        <w:t>信息位于文档顶部，两行虚线之间。在</w:t>
-      </w:r>
-      <w:r>
-        <w:rPr>
-          <w:rFonts w:eastAsia="宋体" w:cs="" w:cstheme="minorBidi" w:eastAsiaTheme="minorEastAsia"/>
+        <w:t>md</w:t>
+      </w:r>
+      <w:r>
+        <w:rPr>
+          <w:rFonts w:ascii="Calibri" w:hAnsi="Calibri" w:cs="宋体" w:asciiTheme="minorHAnsi" w:cstheme="minorBidi" w:hAnsiTheme="minorHAnsi"/>
           <w:b w:val="false"/>
           <w:bCs w:val="false"/>
           <w:sz w:val="24"/>
           <w:szCs w:val="24"/>
           <w:lang w:val="en-US" w:eastAsia="zh-CN" w:bidi="ar-SA"/>
         </w:rPr>
-        <w:t>md</w:t>
-      </w:r>
-      <w:r>
-        <w:rPr>
-          <w:rFonts w:ascii="Calibri" w:hAnsi="Calibri" w:cs="" w:asciiTheme="minorHAnsi" w:cstheme="minorBidi" w:hAnsiTheme="minorHAnsi"/>
+        <w:t>文档头信息中编辑</w:t>
+      </w:r>
+      <w:r>
+        <w:rPr>
+          <w:rFonts w:eastAsia="" w:cs="宋体" w:cstheme="minorBidi" w:eastAsiaTheme="minorEastAsia"/>
           <w:b w:val="false"/>
           <w:bCs w:val="false"/>
           <w:sz w:val="24"/>
           <w:szCs w:val="24"/>
           <w:lang w:val="en-US" w:eastAsia="zh-CN" w:bidi="ar-SA"/>
         </w:rPr>
-        <w:t>文档头信息中编辑</w:t>
-      </w:r>
-      <w:r>
-        <w:rPr>
-          <w:rFonts w:eastAsia="宋体" w:cs="" w:cstheme="minorBidi" w:eastAsiaTheme="minorEastAsia"/>
+        <w:t>title</w:t>
+      </w:r>
+      <w:r>
+        <w:rPr>
+          <w:rFonts w:ascii="Calibri" w:hAnsi="Calibri" w:cs="宋体" w:asciiTheme="minorHAnsi" w:cstheme="minorBidi" w:hAnsiTheme="minorHAnsi"/>
           <w:b w:val="false"/>
           <w:bCs w:val="false"/>
           <w:sz w:val="24"/>
           <w:szCs w:val="24"/>
           <w:lang w:val="en-US" w:eastAsia="zh-CN" w:bidi="ar-SA"/>
         </w:rPr>
-        <w:t>title</w:t>
-      </w:r>
-      <w:r>
-        <w:rPr>
-          <w:rFonts w:ascii="Calibri" w:hAnsi="Calibri" w:cs="" w:asciiTheme="minorHAnsi" w:cstheme="minorBidi" w:hAnsiTheme="minorHAnsi"/>
+        <w:t>子段，例如：</w:t>
+      </w:r>
+    </w:p>
+    <w:tbl>
+      <w:tblPr>
+        <w:tblW w:w="8306" w:type="dxa"/>
+        <w:jc w:val="left"/>
+        <w:tblInd w:w="53" w:type="dxa"/>
+        <w:tblBorders>
+          <w:top w:val="single" w:sz="2" w:space="0" w:color="000001"/>
+          <w:left w:val="single" w:sz="2" w:space="0" w:color="000001"/>
+          <w:bottom w:val="single" w:sz="2" w:space="0" w:color="000001"/>
+          <w:right w:val="single" w:sz="2" w:space="0" w:color="000001"/>
+          <w:insideH w:val="single" w:sz="2" w:space="0" w:color="000001"/>
+          <w:insideV w:val="single" w:sz="2" w:space="0" w:color="000001"/>
+        </w:tblBorders>
+        <w:tblCellMar>
+          <w:top w:w="55" w:type="dxa"/>
+          <w:left w:w="51" w:type="dxa"/>
+          <w:bottom w:w="55" w:type="dxa"/>
+          <w:right w:w="55" w:type="dxa"/>
+        </w:tblCellMar>
+      </w:tblPr>
+      <w:tblGrid>
+        <w:gridCol w:w="8306"/>
+      </w:tblGrid>
+      <w:tr>
+        <w:trPr/>
+        <w:tc>
+          <w:tcPr>
+            <w:tcW w:w="8306" w:type="dxa"/>
+            <w:tcBorders>
+              <w:top w:val="single" w:sz="2" w:space="0" w:color="000001"/>
+              <w:left w:val="single" w:sz="2" w:space="0" w:color="000001"/>
+              <w:bottom w:val="single" w:sz="2" w:space="0" w:color="000001"/>
+              <w:right w:val="single" w:sz="2" w:space="0" w:color="000001"/>
+              <w:insideH w:val="single" w:sz="2" w:space="0" w:color="000001"/>
+              <w:insideV w:val="single" w:sz="2" w:space="0" w:color="000001"/>
+            </w:tcBorders>
+            <w:shd w:fill="auto" w:val="clear"/>
+            <w:tcMar>
+              <w:left w:w="51" w:type="dxa"/>
+            </w:tcMar>
+          </w:tcPr>
+          <w:p>
+            <w:pPr>
+              <w:pStyle w:val="Normal"/>
+              <w:rPr>
+                <w:rFonts w:ascii="Calibri" w:hAnsi="Calibri" w:eastAsia="" w:cs="宋体" w:asciiTheme="minorHAnsi" w:cstheme="minorBidi" w:eastAsiaTheme="minorEastAsia" w:hAnsiTheme="minorHAnsi"/>
+                <w:b w:val="false"/>
+                <w:b w:val="false"/>
+                <w:bCs w:val="false"/>
+                <w:sz w:val="24"/>
+                <w:szCs w:val="24"/>
+                <w:lang w:val="en-US" w:eastAsia="zh-CN" w:bidi="ar-SA"/>
+              </w:rPr>
+            </w:pPr>
+            <w:r>
+              <w:rPr>
+                <w:rFonts w:eastAsia="" w:cs="宋体" w:cstheme="minorBidi" w:eastAsiaTheme="minorEastAsia"/>
+                <w:b w:val="false"/>
+                <w:bCs w:val="false"/>
+                <w:sz w:val="24"/>
+                <w:szCs w:val="24"/>
+                <w:lang w:val="en-US" w:eastAsia="zh-CN" w:bidi="ar-SA"/>
+              </w:rPr>
+              <w:t>---</w:t>
+            </w:r>
+          </w:p>
+          <w:p>
+            <w:pPr>
+              <w:pStyle w:val="Normal"/>
+              <w:rPr>
+                <w:rFonts w:ascii="Calibri" w:hAnsi="Calibri" w:eastAsia="" w:cs="宋体" w:asciiTheme="minorHAnsi" w:cstheme="minorBidi" w:eastAsiaTheme="minorEastAsia" w:hAnsiTheme="minorHAnsi"/>
+                <w:b w:val="false"/>
+                <w:b w:val="false"/>
+                <w:bCs w:val="false"/>
+                <w:sz w:val="24"/>
+                <w:szCs w:val="24"/>
+                <w:lang w:val="en-US" w:eastAsia="zh-CN" w:bidi="ar-SA"/>
+              </w:rPr>
+            </w:pPr>
+            <w:r>
+              <w:rPr>
+                <w:rFonts w:eastAsia="" w:cs="宋体" w:cstheme="minorBidi" w:eastAsiaTheme="minorEastAsia"/>
+                <w:b w:val="false"/>
+                <w:bCs w:val="false"/>
+                <w:sz w:val="24"/>
+                <w:szCs w:val="24"/>
+                <w:lang w:val="en-US" w:eastAsia="zh-CN" w:bidi="ar-SA"/>
+              </w:rPr>
+              <w:t>title:  Writing a New Topic</w:t>
+            </w:r>
+          </w:p>
+          <w:p>
+            <w:pPr>
+              <w:pStyle w:val="Normal"/>
+              <w:rPr>
+                <w:rFonts w:ascii="Calibri" w:hAnsi="Calibri" w:eastAsia="" w:cs="宋体" w:asciiTheme="minorHAnsi" w:cstheme="minorBidi" w:eastAsiaTheme="minorEastAsia" w:hAnsiTheme="minorHAnsi"/>
+                <w:b w:val="false"/>
+                <w:b w:val="false"/>
+                <w:bCs w:val="false"/>
+                <w:sz w:val="24"/>
+                <w:szCs w:val="24"/>
+                <w:lang w:val="en-US" w:eastAsia="zh-CN" w:bidi="ar-SA"/>
+              </w:rPr>
+            </w:pPr>
+            <w:r>
+              <w:rPr>
+                <w:rFonts w:eastAsia="" w:cs="宋体" w:cstheme="minorBidi" w:eastAsiaTheme="minorEastAsia"/>
+                <w:b w:val="false"/>
+                <w:bCs w:val="false"/>
+                <w:sz w:val="24"/>
+                <w:szCs w:val="24"/>
+                <w:lang w:val="en-US" w:eastAsia="zh-CN" w:bidi="ar-SA"/>
+              </w:rPr>
+              <w:t>---</w:t>
+            </w:r>
+          </w:p>
+        </w:tc>
+      </w:tr>
+    </w:tbl>
+    <w:p>
+      <w:pPr>
+        <w:pStyle w:val="Normal"/>
+        <w:rPr>
+          <w:rFonts w:ascii="Calibri" w:hAnsi="Calibri" w:eastAsia="" w:cs="宋体" w:asciiTheme="minorHAnsi" w:cstheme="minorBidi" w:eastAsiaTheme="minorEastAsia" w:hAnsiTheme="minorHAnsi"/>
+          <w:b/>
+          <w:b/>
+          <w:sz w:val="44"/>
+          <w:szCs w:val="24"/>
+          <w:lang w:val="en-US" w:eastAsia="zh-CN" w:bidi="ar-SA"/>
+        </w:rPr>
+      </w:pPr>
+      <w:r>
+        <w:rPr>
+          <w:rFonts w:eastAsia="" w:cs="宋体" w:cstheme="minorBidi" w:eastAsiaTheme="minorEastAsia"/>
+          <w:b/>
+          <w:sz w:val="44"/>
+          <w:szCs w:val="24"/>
+          <w:lang w:val="en-US" w:eastAsia="zh-CN" w:bidi="ar-SA"/>
+        </w:rPr>
+        <w:t>6.3</w:t>
+      </w:r>
+      <w:r>
+        <w:rPr>
+          <w:rFonts w:ascii="Calibri" w:hAnsi="Calibri" w:cs="宋体" w:asciiTheme="minorHAnsi" w:cstheme="minorBidi" w:hAnsiTheme="minorHAnsi"/>
+          <w:b/>
+          <w:sz w:val="44"/>
+          <w:szCs w:val="24"/>
+          <w:lang w:val="en-US" w:eastAsia="zh-CN" w:bidi="ar-SA"/>
+        </w:rPr>
+        <w:t>选择文档模板</w:t>
+      </w:r>
+    </w:p>
+    <w:p>
+      <w:pPr>
+        <w:pStyle w:val="Normal"/>
+        <w:rPr/>
+      </w:pPr>
+      <w:r>
+        <w:rPr>
+          <w:rFonts w:ascii="Calibri" w:hAnsi="Calibri" w:cs="宋体" w:asciiTheme="minorHAnsi" w:cstheme="minorBidi" w:hAnsiTheme="minorHAnsi"/>
           <w:b w:val="false"/>
           <w:bCs w:val="false"/>
           <w:sz w:val="24"/>
           <w:szCs w:val="24"/>
           <w:lang w:val="en-US" w:eastAsia="zh-CN" w:bidi="ar-SA"/>
         </w:rPr>
-        <w:t>子段，例如：</w:t>
+        <w:t>文档模板位于</w:t>
+      </w:r>
+      <w:r>
+        <w:rPr>
+          <w:rFonts w:eastAsia="" w:cs="宋体" w:cstheme="minorBidi" w:eastAsiaTheme="minorEastAsia"/>
+          <w:b w:val="false"/>
+          <w:bCs w:val="false"/>
+          <w:sz w:val="24"/>
+          <w:szCs w:val="24"/>
+          <w:lang w:val="en-US" w:eastAsia="zh-CN" w:bidi="ar-SA"/>
+        </w:rPr>
+        <w:t>_includes\templates</w:t>
+      </w:r>
+      <w:r>
+        <w:rPr>
+          <w:rFonts w:ascii="Calibri" w:hAnsi="Calibri" w:cs="宋体" w:asciiTheme="minorHAnsi" w:cstheme="minorBidi" w:hAnsiTheme="minorHAnsi"/>
+          <w:b w:val="false"/>
+          <w:bCs w:val="false"/>
+          <w:sz w:val="24"/>
+          <w:szCs w:val="24"/>
+          <w:lang w:val="en-US" w:eastAsia="zh-CN" w:bidi="ar-SA"/>
+        </w:rPr>
+        <w:t>文件夹，目前只有</w:t>
+      </w:r>
+      <w:r>
+        <w:rPr>
+          <w:rFonts w:eastAsia="" w:cs="宋体" w:cstheme="minorBidi" w:eastAsiaTheme="minorEastAsia"/>
+          <w:b w:val="false"/>
+          <w:bCs w:val="false"/>
+          <w:sz w:val="24"/>
+          <w:szCs w:val="24"/>
+          <w:lang w:val="en-US" w:eastAsia="zh-CN" w:bidi="ar-SA"/>
+        </w:rPr>
+        <w:t>home.md</w:t>
+      </w:r>
+      <w:r>
+        <w:rPr>
+          <w:rFonts w:ascii="Calibri" w:hAnsi="Calibri" w:cs="宋体" w:asciiTheme="minorHAnsi" w:cstheme="minorBidi" w:hAnsiTheme="minorHAnsi"/>
+          <w:b w:val="false"/>
+          <w:bCs w:val="false"/>
+          <w:sz w:val="24"/>
+          <w:szCs w:val="24"/>
+          <w:lang w:val="en-US" w:eastAsia="zh-CN" w:bidi="ar-SA"/>
+        </w:rPr>
+        <w:t>。以下介绍仅基于此模板。</w:t>
+      </w:r>
+      <w:r>
+        <w:rPr>
+          <w:rFonts w:eastAsia="" w:cs="宋体" w:cstheme="minorBidi" w:eastAsiaTheme="minorEastAsia"/>
+          <w:b w:val="false"/>
+          <w:bCs w:val="false"/>
+          <w:sz w:val="24"/>
+          <w:szCs w:val="24"/>
+          <w:lang w:val="en-US" w:eastAsia="zh-CN" w:bidi="ar-SA"/>
+        </w:rPr>
+        <w:t>home.md</w:t>
+      </w:r>
+      <w:r>
+        <w:rPr>
+          <w:rFonts w:ascii="Calibri" w:hAnsi="Calibri" w:cs="宋体" w:cstheme="minorBidi" w:eastAsiaTheme="minorEastAsia"/>
+          <w:b w:val="false"/>
+          <w:bCs w:val="false"/>
+          <w:sz w:val="24"/>
+          <w:szCs w:val="24"/>
+          <w:lang w:val="en-US" w:eastAsia="zh-CN" w:bidi="ar-SA"/>
+        </w:rPr>
+        <w:t>如下：</w:t>
       </w:r>
     </w:p>
     <w:tbl>
@@ -14205,88 +14342,800 @@
           </w:tcPr>
           <w:p>
             <w:pPr>
-              <w:pStyle w:val="Normal"/>
-              <w:rPr>
-                <w:rFonts w:ascii="Calibri" w:hAnsi="Calibri" w:eastAsia="宋体" w:cs="" w:asciiTheme="minorHAnsi" w:cstheme="minorBidi" w:eastAsiaTheme="minorEastAsia" w:hAnsiTheme="minorHAnsi"/>
-                <w:b w:val="false"/>
-                <w:b w:val="false"/>
-                <w:bCs w:val="false"/>
-                <w:sz w:val="24"/>
-                <w:szCs w:val="24"/>
-                <w:lang w:val="en-US" w:eastAsia="zh-CN" w:bidi="ar-SA"/>
-              </w:rPr>
+              <w:pStyle w:val="Style18"/>
+              <w:rPr/>
             </w:pPr>
             <w:r>
-              <w:rPr>
-                <w:rFonts w:eastAsia="宋体" w:cs="" w:cstheme="minorBidi" w:eastAsiaTheme="minorEastAsia"/>
-                <w:b w:val="false"/>
-                <w:bCs w:val="false"/>
-                <w:sz w:val="24"/>
-                <w:szCs w:val="24"/>
-                <w:lang w:val="en-US" w:eastAsia="zh-CN" w:bidi="ar-SA"/>
-              </w:rPr>
+              <w:rPr/>
+              <w:t>* TOC</w:t>
+            </w:r>
+          </w:p>
+          <w:p>
+            <w:pPr>
+              <w:pStyle w:val="Style18"/>
+              <w:rPr/>
+            </w:pPr>
+            <w:r>
+              <w:rPr/>
+              <w:t>{: toc}</w:t>
+            </w:r>
+          </w:p>
+          <w:p>
+            <w:pPr>
+              <w:pStyle w:val="Style18"/>
+              <w:rPr/>
+            </w:pPr>
+            <w:r>
+              <w:rPr/>
+            </w:r>
+          </w:p>
+          <w:p>
+            <w:pPr>
+              <w:pStyle w:val="Style18"/>
+              <w:rPr/>
+            </w:pPr>
+            <w:r>
+              <w:rPr/>
+              <w:t>{% if article %}</w:t>
+            </w:r>
+          </w:p>
+          <w:p>
+            <w:pPr>
+              <w:pStyle w:val="Style18"/>
+              <w:rPr/>
+            </w:pPr>
+            <w:r>
+              <w:rPr/>
+            </w:r>
+          </w:p>
+          <w:p>
+            <w:pPr>
+              <w:pStyle w:val="Style18"/>
+              <w:rPr/>
+            </w:pPr>
+            <w:r>
+              <w:rPr/>
+              <w:t>{{ article }}</w:t>
+            </w:r>
+          </w:p>
+          <w:p>
+            <w:pPr>
+              <w:pStyle w:val="Style18"/>
+              <w:rPr/>
+            </w:pPr>
+            <w:r>
+              <w:rPr/>
+            </w:r>
+          </w:p>
+          <w:p>
+            <w:pPr>
+              <w:pStyle w:val="Style18"/>
+              <w:rPr/>
+            </w:pPr>
+            <w:r>
+              <w:rPr/>
+              <w:t>{% endif %}</w:t>
+            </w:r>
+          </w:p>
+          <w:p>
+            <w:pPr>
+              <w:pStyle w:val="Style18"/>
+              <w:rPr/>
+            </w:pPr>
+            <w:r>
+              <w:rPr/>
+            </w:r>
+          </w:p>
+        </w:tc>
+      </w:tr>
+    </w:tbl>
+    <w:p>
+      <w:pPr>
+        <w:pStyle w:val="Style18"/>
+        <w:rPr/>
+      </w:pPr>
+      <w:r>
+        <w:rPr/>
+        <w:t>* TOC</w:t>
+      </w:r>
+    </w:p>
+    <w:p>
+      <w:pPr>
+        <w:pStyle w:val="Style18"/>
+        <w:tabs>
+          <w:tab w:val="left" w:pos="3690" w:leader="none"/>
+        </w:tabs>
+        <w:rPr/>
+      </w:pPr>
+      <w:r>
+        <w:rPr>
+          <w:rFonts w:eastAsia="" w:cs="宋体" w:cstheme="minorBidi"/>
+          <w:b w:val="false"/>
+          <w:bCs w:val="false"/>
+          <w:sz w:val="24"/>
+          <w:szCs w:val="24"/>
+          <w:lang w:val="en-US" w:eastAsia="zh-CN" w:bidi="ar-SA"/>
+        </w:rPr>
+        <w:t xml:space="preserve">{: toc} </w:t>
+      </w:r>
+      <w:r>
+        <w:rPr>
+          <w:rFonts w:ascii="Calibri" w:hAnsi="Calibri" w:cs="宋体" w:asciiTheme="minorHAnsi" w:cstheme="minorBidi" w:hAnsiTheme="minorHAnsi"/>
+          <w:b w:val="false"/>
+          <w:bCs w:val="false"/>
+          <w:sz w:val="24"/>
+          <w:szCs w:val="24"/>
+          <w:lang w:val="en-US" w:eastAsia="zh-CN" w:bidi="ar-SA"/>
+        </w:rPr>
+        <w:t>：生成文档目录结构</w:t>
+      </w:r>
+    </w:p>
+    <w:p>
+      <w:pPr>
+        <w:pStyle w:val="Style18"/>
+        <w:tabs>
+          <w:tab w:val="left" w:pos="3690" w:leader="none"/>
+        </w:tabs>
+        <w:rPr/>
+      </w:pPr>
+      <w:r>
+        <w:rPr>
+          <w:rFonts w:eastAsia="" w:cs="宋体" w:cstheme="minorBidi"/>
+          <w:b w:val="false"/>
+          <w:bCs w:val="false"/>
+          <w:sz w:val="24"/>
+          <w:szCs w:val="24"/>
+          <w:lang w:val="en-US" w:eastAsia="zh-CN" w:bidi="ar-SA"/>
+        </w:rPr>
+        <w:t>article</w:t>
+      </w:r>
+      <w:r>
+        <w:rPr>
+          <w:rFonts w:ascii="Calibri" w:hAnsi="Calibri" w:cs="宋体" w:asciiTheme="minorHAnsi" w:cstheme="minorBidi" w:hAnsiTheme="minorHAnsi"/>
+          <w:b w:val="false"/>
+          <w:bCs w:val="false"/>
+          <w:sz w:val="24"/>
+          <w:szCs w:val="24"/>
+          <w:lang w:val="en-US" w:eastAsia="zh-CN" w:bidi="ar-SA"/>
+        </w:rPr>
+        <w:t>：文档内容变量，在使用此模板的文档中定义。</w:t>
+      </w:r>
+    </w:p>
+    <w:p>
+      <w:pPr>
+        <w:pStyle w:val="Normal"/>
+        <w:rPr>
+          <w:rFonts w:ascii="Calibri" w:hAnsi="Calibri" w:eastAsia="" w:cs="宋体" w:asciiTheme="minorHAnsi" w:cstheme="minorBidi" w:eastAsiaTheme="minorEastAsia" w:hAnsiTheme="minorHAnsi"/>
+          <w:b/>
+          <w:b/>
+          <w:sz w:val="44"/>
+          <w:szCs w:val="24"/>
+          <w:lang w:val="en-US" w:eastAsia="zh-CN" w:bidi="ar-SA"/>
+        </w:rPr>
+      </w:pPr>
+      <w:r>
+        <w:rPr>
+          <w:rFonts w:eastAsia="" w:cs="宋体" w:cstheme="minorBidi" w:eastAsiaTheme="minorEastAsia"/>
+          <w:b/>
+          <w:sz w:val="44"/>
+          <w:szCs w:val="24"/>
+          <w:lang w:val="en-US" w:eastAsia="zh-CN" w:bidi="ar-SA"/>
+        </w:rPr>
+        <w:t>6.4</w:t>
+      </w:r>
+      <w:r>
+        <w:rPr>
+          <w:rFonts w:ascii="Calibri" w:hAnsi="Calibri" w:cs="宋体" w:asciiTheme="minorHAnsi" w:cstheme="minorBidi" w:hAnsiTheme="minorHAnsi"/>
+          <w:b/>
+          <w:sz w:val="44"/>
+          <w:szCs w:val="24"/>
+          <w:lang w:val="en-US" w:eastAsia="zh-CN" w:bidi="ar-SA"/>
+        </w:rPr>
+        <w:t>选择文件夹</w:t>
+      </w:r>
+    </w:p>
+    <w:p>
+      <w:pPr>
+        <w:pStyle w:val="Normal"/>
+        <w:rPr/>
+      </w:pPr>
+      <w:r>
+        <w:rPr>
+          <w:rFonts w:ascii="Calibri" w:hAnsi="Calibri" w:cs="宋体" w:asciiTheme="minorHAnsi" w:cstheme="minorBidi" w:hAnsiTheme="minorHAnsi"/>
+          <w:b w:val="false"/>
+          <w:bCs w:val="false"/>
+          <w:sz w:val="24"/>
+          <w:szCs w:val="24"/>
+          <w:lang w:val="en-US" w:eastAsia="zh-CN" w:bidi="ar-SA"/>
+        </w:rPr>
+        <w:t>根据选择的文档模板将文档存放在对应的</w:t>
+      </w:r>
+      <w:r>
+        <w:rPr>
+          <w:rFonts w:eastAsia="" w:cs="宋体" w:cstheme="minorBidi" w:eastAsiaTheme="minorEastAsia"/>
+          <w:b w:val="false"/>
+          <w:bCs w:val="false"/>
+          <w:sz w:val="24"/>
+          <w:szCs w:val="24"/>
+          <w:lang w:val="en-US" w:eastAsia="zh-CN" w:bidi="ar-SA"/>
+        </w:rPr>
+        <w:t>docs</w:t>
+      </w:r>
+      <w:r>
+        <w:rPr>
+          <w:rFonts w:ascii="Calibri" w:hAnsi="Calibri" w:cs="宋体" w:asciiTheme="minorHAnsi" w:cstheme="minorBidi" w:hAnsiTheme="minorHAnsi"/>
+          <w:b w:val="false"/>
+          <w:bCs w:val="false"/>
+          <w:sz w:val="24"/>
+          <w:szCs w:val="24"/>
+          <w:lang w:val="en-US" w:eastAsia="zh-CN" w:bidi="ar-SA"/>
+        </w:rPr>
+        <w:t>的子目录中。例如：</w:t>
+      </w:r>
+      <w:r>
+        <w:rPr>
+          <w:rFonts w:eastAsia="" w:cs="宋体" w:cstheme="minorBidi" w:eastAsiaTheme="minorEastAsia"/>
+          <w:b w:val="false"/>
+          <w:bCs w:val="false"/>
+          <w:sz w:val="24"/>
+          <w:szCs w:val="24"/>
+          <w:lang w:val="en-US" w:eastAsia="zh-CN" w:bidi="ar-SA"/>
+        </w:rPr>
+        <w:t>docs/home</w:t>
+      </w:r>
+      <w:r>
+        <w:rPr>
+          <w:rFonts w:ascii="Calibri" w:hAnsi="Calibri" w:cs="宋体" w:asciiTheme="minorHAnsi" w:cstheme="minorBidi" w:hAnsiTheme="minorHAnsi"/>
+          <w:b w:val="false"/>
+          <w:bCs w:val="false"/>
+          <w:sz w:val="24"/>
+          <w:szCs w:val="24"/>
+          <w:lang w:val="en-US" w:eastAsia="zh-CN" w:bidi="ar-SA"/>
+        </w:rPr>
+        <w:t>下的文件夹只存放使用</w:t>
+      </w:r>
+      <w:r>
+        <w:rPr>
+          <w:rFonts w:eastAsia="" w:cs="宋体" w:cstheme="minorBidi" w:eastAsiaTheme="minorEastAsia"/>
+          <w:b w:val="false"/>
+          <w:bCs w:val="false"/>
+          <w:sz w:val="24"/>
+          <w:szCs w:val="24"/>
+          <w:lang w:val="en-US" w:eastAsia="zh-CN" w:bidi="ar-SA"/>
+        </w:rPr>
+        <w:t>home.md</w:t>
+      </w:r>
+      <w:r>
+        <w:rPr>
+          <w:rFonts w:cs="宋体" w:cstheme="minorBidi" w:eastAsiaTheme="minorEastAsia"/>
+          <w:b w:val="false"/>
+          <w:bCs w:val="false"/>
+          <w:sz w:val="24"/>
+          <w:szCs w:val="24"/>
+          <w:lang w:val="en-US" w:eastAsia="zh-CN" w:bidi="ar-SA"/>
+        </w:rPr>
+        <w:t>模板的文档。</w:t>
+      </w:r>
+    </w:p>
+    <w:p>
+      <w:pPr>
+        <w:pStyle w:val="Normal"/>
+        <w:rPr/>
+      </w:pPr>
+      <w:r>
+        <w:rPr>
+          <w:rFonts w:eastAsia="" w:cs="宋体" w:cstheme="minorBidi" w:eastAsiaTheme="minorEastAsia"/>
+          <w:b/>
+          <w:sz w:val="44"/>
+          <w:szCs w:val="24"/>
+          <w:lang w:val="en-US" w:eastAsia="zh-CN" w:bidi="ar-SA"/>
+        </w:rPr>
+        <w:t>6.5</w:t>
+      </w:r>
+      <w:r>
+        <w:rPr>
+          <w:rFonts w:ascii="Calibri" w:hAnsi="Calibri" w:cs="宋体" w:asciiTheme="minorHAnsi" w:cstheme="minorBidi" w:hAnsiTheme="minorHAnsi"/>
+          <w:b/>
+          <w:sz w:val="44"/>
+          <w:szCs w:val="24"/>
+          <w:lang w:val="en-US" w:eastAsia="zh-CN" w:bidi="ar-SA"/>
+        </w:rPr>
+        <w:t>编辑文档内容</w:t>
+      </w:r>
+    </w:p>
+    <w:p>
+      <w:pPr>
+        <w:pStyle w:val="Normal"/>
+        <w:rPr/>
+      </w:pPr>
+      <w:r>
+        <w:rPr>
+          <w:rFonts w:ascii="Calibri" w:hAnsi="Calibri" w:cs="宋体" w:asciiTheme="minorHAnsi" w:cstheme="minorBidi" w:hAnsiTheme="minorHAnsi"/>
+          <w:b w:val="false"/>
+          <w:bCs w:val="false"/>
+          <w:sz w:val="24"/>
+          <w:szCs w:val="24"/>
+          <w:lang w:val="en-US" w:eastAsia="zh-CN" w:bidi="ar-SA"/>
+        </w:rPr>
+        <w:t>在</w:t>
+      </w:r>
+      <w:r>
+        <w:rPr>
+          <w:rFonts w:eastAsia="" w:cs="宋体" w:cstheme="minorBidi" w:eastAsiaTheme="minorEastAsia"/>
+          <w:b w:val="false"/>
+          <w:bCs w:val="false"/>
+          <w:sz w:val="24"/>
+          <w:szCs w:val="24"/>
+          <w:lang w:val="en-US" w:eastAsia="zh-CN" w:bidi="ar-SA"/>
+        </w:rPr>
+        <w:t>docs/home</w:t>
+      </w:r>
+      <w:r>
+        <w:rPr>
+          <w:rFonts w:ascii="Calibri" w:hAnsi="Calibri" w:cs="宋体" w:cstheme="minorBidi" w:eastAsiaTheme="minorEastAsia"/>
+          <w:b w:val="false"/>
+          <w:bCs w:val="false"/>
+          <w:sz w:val="24"/>
+          <w:szCs w:val="24"/>
+          <w:lang w:val="en-US" w:eastAsia="zh-CN" w:bidi="ar-SA"/>
+        </w:rPr>
+        <w:t>目录，创建</w:t>
+      </w:r>
+      <w:r>
+        <w:rPr>
+          <w:rFonts w:eastAsia="" w:cs="宋体" w:cstheme="minorBidi" w:eastAsiaTheme="minorEastAsia"/>
+          <w:b w:val="false"/>
+          <w:bCs w:val="false"/>
+          <w:sz w:val="24"/>
+          <w:szCs w:val="24"/>
+          <w:lang w:val="en-US" w:eastAsia="zh-CN" w:bidi="ar-SA"/>
+        </w:rPr>
+        <w:t>md</w:t>
+      </w:r>
+      <w:r>
+        <w:rPr>
+          <w:rFonts w:ascii="Calibri" w:hAnsi="Calibri" w:cs="宋体" w:cstheme="minorBidi" w:eastAsiaTheme="minorEastAsia"/>
+          <w:b w:val="false"/>
+          <w:bCs w:val="false"/>
+          <w:sz w:val="24"/>
+          <w:szCs w:val="24"/>
+          <w:lang w:val="en-US" w:eastAsia="zh-CN" w:bidi="ar-SA"/>
+        </w:rPr>
+        <w:t>文件。</w:t>
+      </w:r>
+    </w:p>
+    <w:p>
+      <w:pPr>
+        <w:pStyle w:val="Normal"/>
+        <w:rPr/>
+      </w:pPr>
+      <w:r>
+        <w:rPr>
+          <w:rFonts w:ascii="Calibri" w:hAnsi="Calibri" w:cs="宋体" w:cstheme="minorBidi" w:eastAsiaTheme="minorEastAsia"/>
+          <w:b w:val="false"/>
+          <w:bCs w:val="false"/>
+          <w:sz w:val="24"/>
+          <w:szCs w:val="24"/>
+          <w:lang w:val="en-US" w:eastAsia="zh-CN" w:bidi="ar-SA"/>
+        </w:rPr>
+        <w:t>在文档最后嵌入</w:t>
+      </w:r>
+      <w:r>
+        <w:rPr>
+          <w:rFonts w:eastAsia="" w:cs="宋体" w:cstheme="minorBidi" w:eastAsiaTheme="minorEastAsia"/>
+          <w:b w:val="false"/>
+          <w:bCs w:val="false"/>
+          <w:sz w:val="24"/>
+          <w:szCs w:val="24"/>
+          <w:lang w:val="en-US" w:eastAsia="zh-CN" w:bidi="ar-SA"/>
+        </w:rPr>
+        <w:t>_includes\templates\home.md</w:t>
+      </w:r>
+      <w:r>
+        <w:rPr>
+          <w:rFonts w:ascii="Calibri" w:hAnsi="Calibri" w:cs="宋体" w:cstheme="minorBidi" w:eastAsiaTheme="minorEastAsia"/>
+          <w:b w:val="false"/>
+          <w:bCs w:val="false"/>
+          <w:sz w:val="24"/>
+          <w:szCs w:val="24"/>
+          <w:lang w:val="en-US" w:eastAsia="zh-CN" w:bidi="ar-SA"/>
+        </w:rPr>
+        <w:t>模板。</w:t>
+      </w:r>
+    </w:p>
+    <w:p>
+      <w:pPr>
+        <w:pStyle w:val="Normal"/>
+        <w:rPr/>
+      </w:pPr>
+      <w:r>
+        <w:rPr>
+          <w:rFonts w:ascii="Calibri" w:hAnsi="Calibri" w:cs="宋体" w:cstheme="minorBidi" w:eastAsiaTheme="minorEastAsia"/>
+          <w:b w:val="false"/>
+          <w:bCs w:val="false"/>
+          <w:sz w:val="24"/>
+          <w:szCs w:val="24"/>
+          <w:lang w:val="en-US" w:eastAsia="zh-CN" w:bidi="ar-SA"/>
+        </w:rPr>
+        <w:t>文档中，</w:t>
+      </w:r>
+      <w:r>
+        <w:rPr>
+          <w:rFonts w:eastAsia="" w:cs="宋体" w:cstheme="minorBidi" w:eastAsiaTheme="minorEastAsia"/>
+          <w:b w:val="false"/>
+          <w:bCs w:val="false"/>
+          <w:sz w:val="24"/>
+          <w:szCs w:val="24"/>
+          <w:lang w:val="en-US" w:eastAsia="zh-CN" w:bidi="ar-SA"/>
+        </w:rPr>
+        <w:t>##</w:t>
+      </w:r>
+      <w:r>
+        <w:rPr>
+          <w:rFonts w:ascii="Calibri" w:hAnsi="Calibri" w:cs="宋体" w:cstheme="minorBidi" w:eastAsiaTheme="minorEastAsia"/>
+          <w:b w:val="false"/>
+          <w:bCs w:val="false"/>
+          <w:sz w:val="24"/>
+          <w:szCs w:val="24"/>
+          <w:lang w:val="en-US" w:eastAsia="zh-CN" w:bidi="ar-SA"/>
+        </w:rPr>
+        <w:t>定义二级标题，如果需要子标题，可以用</w:t>
+      </w:r>
+      <w:r>
+        <w:rPr>
+          <w:rFonts w:eastAsia="" w:cs="宋体" w:cstheme="minorBidi" w:eastAsiaTheme="minorEastAsia"/>
+          <w:b w:val="false"/>
+          <w:bCs w:val="false"/>
+          <w:sz w:val="24"/>
+          <w:szCs w:val="24"/>
+          <w:lang w:val="en-US" w:eastAsia="zh-CN" w:bidi="ar-SA"/>
+        </w:rPr>
+        <w:t>###</w:t>
+      </w:r>
+      <w:r>
+        <w:rPr>
+          <w:rFonts w:ascii="Calibri" w:hAnsi="Calibri" w:cs="宋体" w:cstheme="minorBidi" w:eastAsiaTheme="minorEastAsia"/>
+          <w:b w:val="false"/>
+          <w:bCs w:val="false"/>
+          <w:sz w:val="24"/>
+          <w:szCs w:val="24"/>
+          <w:lang w:val="en-US" w:eastAsia="zh-CN" w:bidi="ar-SA"/>
+        </w:rPr>
+        <w:t>和</w:t>
+      </w:r>
+      <w:r>
+        <w:rPr>
+          <w:rFonts w:eastAsia="" w:cs="宋体" w:cstheme="minorBidi" w:eastAsiaTheme="minorEastAsia"/>
+          <w:b w:val="false"/>
+          <w:bCs w:val="false"/>
+          <w:sz w:val="24"/>
+          <w:szCs w:val="24"/>
+          <w:lang w:val="en-US" w:eastAsia="zh-CN" w:bidi="ar-SA"/>
+        </w:rPr>
+        <w:t>####</w:t>
+      </w:r>
+      <w:r>
+        <w:rPr>
+          <w:rFonts w:ascii="Calibri" w:hAnsi="Calibri" w:cs="宋体" w:cstheme="minorBidi" w:eastAsiaTheme="minorEastAsia"/>
+          <w:b w:val="false"/>
+          <w:bCs w:val="false"/>
+          <w:sz w:val="24"/>
+          <w:szCs w:val="24"/>
+          <w:lang w:val="en-US" w:eastAsia="zh-CN" w:bidi="ar-SA"/>
+        </w:rPr>
+        <w:t>。</w:t>
+      </w:r>
+    </w:p>
+    <w:p>
+      <w:pPr>
+        <w:pStyle w:val="Normal"/>
+        <w:rPr/>
+      </w:pPr>
+      <w:r>
+        <w:rPr>
+          <w:rFonts w:ascii="Calibri" w:hAnsi="Calibri" w:cs="宋体" w:asciiTheme="minorHAnsi" w:cstheme="minorBidi" w:hAnsiTheme="minorHAnsi"/>
+          <w:b w:val="false"/>
+          <w:bCs w:val="false"/>
+          <w:sz w:val="24"/>
+          <w:szCs w:val="24"/>
+          <w:lang w:val="en-US" w:eastAsia="zh-CN" w:bidi="ar-SA"/>
+        </w:rPr>
+        <w:t>编辑文档内容，定义模板中的</w:t>
+      </w:r>
+      <w:r>
+        <w:rPr>
+          <w:rFonts w:eastAsia="" w:cs="宋体" w:cstheme="minorBidi"/>
+          <w:b w:val="false"/>
+          <w:bCs w:val="false"/>
+          <w:sz w:val="24"/>
+          <w:szCs w:val="24"/>
+          <w:lang w:val="en-US" w:eastAsia="zh-CN" w:bidi="ar-SA"/>
+        </w:rPr>
+        <w:t>article</w:t>
+      </w:r>
+      <w:r>
+        <w:rPr>
+          <w:rFonts w:ascii="Calibri" w:hAnsi="Calibri" w:cs="宋体" w:asciiTheme="minorHAnsi" w:cstheme="minorBidi" w:hAnsiTheme="minorHAnsi"/>
+          <w:b w:val="false"/>
+          <w:bCs w:val="false"/>
+          <w:sz w:val="24"/>
+          <w:szCs w:val="24"/>
+          <w:lang w:val="en-US" w:eastAsia="zh-CN" w:bidi="ar-SA"/>
+        </w:rPr>
+        <w:t>变量。例如：</w:t>
+      </w:r>
+    </w:p>
+    <w:tbl>
+      <w:tblPr>
+        <w:tblW w:w="8306" w:type="dxa"/>
+        <w:jc w:val="left"/>
+        <w:tblInd w:w="55" w:type="dxa"/>
+        <w:tblBorders>
+          <w:top w:val="single" w:sz="2" w:space="0" w:color="000000"/>
+          <w:left w:val="single" w:sz="2" w:space="0" w:color="000000"/>
+          <w:bottom w:val="single" w:sz="2" w:space="0" w:color="000000"/>
+          <w:right w:val="single" w:sz="2" w:space="0" w:color="000000"/>
+          <w:insideH w:val="single" w:sz="2" w:space="0" w:color="000000"/>
+          <w:insideV w:val="single" w:sz="2" w:space="0" w:color="000000"/>
+        </w:tblBorders>
+        <w:tblCellMar>
+          <w:top w:w="55" w:type="dxa"/>
+          <w:left w:w="54" w:type="dxa"/>
+          <w:bottom w:w="55" w:type="dxa"/>
+          <w:right w:w="55" w:type="dxa"/>
+        </w:tblCellMar>
+      </w:tblPr>
+      <w:tblGrid>
+        <w:gridCol w:w="8306"/>
+      </w:tblGrid>
+      <w:tr>
+        <w:trPr/>
+        <w:tc>
+          <w:tcPr>
+            <w:tcW w:w="8306" w:type="dxa"/>
+            <w:tcBorders>
+              <w:top w:val="single" w:sz="2" w:space="0" w:color="000000"/>
+              <w:left w:val="single" w:sz="2" w:space="0" w:color="000000"/>
+              <w:bottom w:val="single" w:sz="2" w:space="0" w:color="000000"/>
+              <w:right w:val="single" w:sz="2" w:space="0" w:color="000000"/>
+              <w:insideH w:val="single" w:sz="2" w:space="0" w:color="000000"/>
+              <w:insideV w:val="single" w:sz="2" w:space="0" w:color="000000"/>
+            </w:tcBorders>
+            <w:shd w:fill="auto" w:val="clear"/>
+            <w:tcMar>
+              <w:left w:w="54" w:type="dxa"/>
+            </w:tcMar>
+          </w:tcPr>
+          <w:p>
+            <w:pPr>
+              <w:pStyle w:val="Style18"/>
+              <w:rPr/>
+            </w:pPr>
+            <w:r>
+              <w:rPr/>
               <w:t>---</w:t>
             </w:r>
           </w:p>
           <w:p>
             <w:pPr>
-              <w:pStyle w:val="Normal"/>
-              <w:rPr>
-                <w:rFonts w:ascii="Calibri" w:hAnsi="Calibri" w:eastAsia="宋体" w:cs="" w:asciiTheme="minorHAnsi" w:cstheme="minorBidi" w:eastAsiaTheme="minorEastAsia" w:hAnsiTheme="minorHAnsi"/>
-                <w:b w:val="false"/>
-                <w:b w:val="false"/>
-                <w:bCs w:val="false"/>
-                <w:sz w:val="24"/>
-                <w:szCs w:val="24"/>
-                <w:lang w:val="en-US" w:eastAsia="zh-CN" w:bidi="ar-SA"/>
-              </w:rPr>
+              <w:pStyle w:val="Style18"/>
+              <w:rPr/>
             </w:pPr>
             <w:r>
-              <w:rPr>
-                <w:rFonts w:eastAsia="宋体" w:cs="" w:cstheme="minorBidi" w:eastAsiaTheme="minorEastAsia"/>
-                <w:b w:val="false"/>
-                <w:bCs w:val="false"/>
-                <w:sz w:val="24"/>
-                <w:szCs w:val="24"/>
-                <w:lang w:val="en-US" w:eastAsia="zh-CN" w:bidi="ar-SA"/>
-              </w:rPr>
-              <w:t xml:space="preserve">title:  </w:t>
-            </w:r>
-            <w:r>
-              <w:rPr>
-                <w:rFonts w:eastAsia="宋体" w:cs="" w:cstheme="minorBidi" w:eastAsiaTheme="minorEastAsia"/>
-                <w:b w:val="false"/>
-                <w:bCs w:val="false"/>
-                <w:sz w:val="24"/>
-                <w:szCs w:val="24"/>
-                <w:lang w:val="en-US" w:eastAsia="zh-CN" w:bidi="ar-SA"/>
-              </w:rPr>
-              <w:t>Writing a New Topic</w:t>
+              <w:rPr/>
+              <w:t>title: Configuring This Thing</w:t>
             </w:r>
           </w:p>
           <w:p>
             <w:pPr>
-              <w:pStyle w:val="Normal"/>
-              <w:rPr>
-                <w:rFonts w:ascii="Calibri" w:hAnsi="Calibri" w:eastAsia="宋体" w:cs="" w:asciiTheme="minorHAnsi" w:cstheme="minorBidi" w:eastAsiaTheme="minorEastAsia" w:hAnsiTheme="minorHAnsi"/>
-                <w:b w:val="false"/>
-                <w:b w:val="false"/>
-                <w:bCs w:val="false"/>
-                <w:sz w:val="24"/>
-                <w:szCs w:val="24"/>
-                <w:lang w:val="en-US" w:eastAsia="zh-CN" w:bidi="ar-SA"/>
-              </w:rPr>
+              <w:pStyle w:val="Style18"/>
+              <w:rPr/>
             </w:pPr>
             <w:r>
-              <w:rPr>
-                <w:rFonts w:eastAsia="宋体" w:cs="" w:cstheme="minorBidi" w:eastAsiaTheme="minorEastAsia"/>
-                <w:b w:val="false"/>
-                <w:bCs w:val="false"/>
-                <w:sz w:val="24"/>
-                <w:szCs w:val="24"/>
-                <w:lang w:val="en-US" w:eastAsia="zh-CN" w:bidi="ar-SA"/>
-              </w:rPr>
+              <w:rPr/>
               <w:t>---</w:t>
+            </w:r>
+          </w:p>
+          <w:p>
+            <w:pPr>
+              <w:pStyle w:val="Style18"/>
+              <w:rPr/>
+            </w:pPr>
+            <w:r>
+              <w:rPr/>
+            </w:r>
+          </w:p>
+          <w:p>
+            <w:pPr>
+              <w:pStyle w:val="Style18"/>
+              <w:rPr/>
+            </w:pPr>
+            <w:r>
+              <w:rPr/>
+              <w:t>{% capture article %}</w:t>
+            </w:r>
+          </w:p>
+          <w:p>
+            <w:pPr>
+              <w:pStyle w:val="Style18"/>
+              <w:rPr/>
+            </w:pPr>
+            <w:r>
+              <w:rPr/>
+              <w:t>This page shows how to ...</w:t>
+            </w:r>
+          </w:p>
+          <w:p>
+            <w:pPr>
+              <w:pStyle w:val="Style18"/>
+              <w:rPr/>
+            </w:pPr>
+            <w:r>
+              <w:rPr/>
+            </w:r>
+          </w:p>
+          <w:p>
+            <w:pPr>
+              <w:pStyle w:val="Style18"/>
+              <w:rPr/>
+            </w:pPr>
+            <w:r>
+              <w:rPr/>
+              <w:t>* Do this.</w:t>
+            </w:r>
+          </w:p>
+          <w:p>
+            <w:pPr>
+              <w:pStyle w:val="Style18"/>
+              <w:rPr/>
+            </w:pPr>
+            <w:r>
+              <w:rPr/>
+              <w:t>* Do this too.</w:t>
+            </w:r>
+          </w:p>
+          <w:p>
+            <w:pPr>
+              <w:pStyle w:val="Style18"/>
+              <w:rPr/>
+            </w:pPr>
+            <w:r>
+              <w:rPr/>
+            </w:r>
+          </w:p>
+          <w:p>
+            <w:pPr>
+              <w:pStyle w:val="Style18"/>
+              <w:rPr/>
+            </w:pPr>
+            <w:r>
+              <w:rPr/>
+              <w:t>## Doing ...</w:t>
+            </w:r>
+          </w:p>
+          <w:p>
+            <w:pPr>
+              <w:pStyle w:val="Style18"/>
+              <w:rPr/>
+            </w:pPr>
+            <w:r>
+              <w:rPr/>
+            </w:r>
+          </w:p>
+          <w:p>
+            <w:pPr>
+              <w:pStyle w:val="Style18"/>
+              <w:rPr/>
+            </w:pPr>
+            <w:r>
+              <w:rPr/>
+              <w:t>1. Do this.</w:t>
+            </w:r>
+          </w:p>
+          <w:p>
+            <w:pPr>
+              <w:pStyle w:val="Style18"/>
+              <w:rPr/>
+            </w:pPr>
+            <w:r>
+              <w:rPr/>
+              <w:t>1. Do this next. Possibly read this [related explanation](...).</w:t>
+            </w:r>
+          </w:p>
+          <w:p>
+            <w:pPr>
+              <w:pStyle w:val="Style18"/>
+              <w:rPr/>
+            </w:pPr>
+            <w:r>
+              <w:rPr/>
+            </w:r>
+          </w:p>
+          <w:p>
+            <w:pPr>
+              <w:pStyle w:val="Style18"/>
+              <w:rPr/>
+            </w:pPr>
+            <w:r>
+              <w:rPr/>
+              <w:t>## Understanding ...</w:t>
+            </w:r>
+          </w:p>
+          <w:p>
+            <w:pPr>
+              <w:pStyle w:val="Style18"/>
+              <w:rPr/>
+            </w:pPr>
+            <w:r>
+              <w:rPr/>
+            </w:r>
+          </w:p>
+          <w:p>
+            <w:pPr>
+              <w:pStyle w:val="Style18"/>
+              <w:rPr/>
+            </w:pPr>
+            <w:r>
+              <w:rPr/>
+              <w:t>Here's an interesting thing to know about the steps you just did.</w:t>
+            </w:r>
+          </w:p>
+          <w:p>
+            <w:pPr>
+              <w:pStyle w:val="Style18"/>
+              <w:rPr/>
+            </w:pPr>
+            <w:r>
+              <w:rPr/>
+            </w:r>
+          </w:p>
+          <w:p>
+            <w:pPr>
+              <w:pStyle w:val="Style18"/>
+              <w:rPr/>
+            </w:pPr>
+            <w:r>
+              <w:rPr/>
+              <w:t>* Learn more about [this](...).</w:t>
+            </w:r>
+          </w:p>
+          <w:p>
+            <w:pPr>
+              <w:pStyle w:val="Style18"/>
+              <w:rPr/>
+            </w:pPr>
+            <w:r>
+              <w:rPr/>
+              <w:t>* See this [related task](...).</w:t>
+            </w:r>
+          </w:p>
+          <w:p>
+            <w:pPr>
+              <w:pStyle w:val="Style18"/>
+              <w:rPr/>
+            </w:pPr>
+            <w:r>
+              <w:rPr/>
+              <w:t>{% endcapture %}</w:t>
+            </w:r>
+          </w:p>
+          <w:p>
+            <w:pPr>
+              <w:pStyle w:val="Style18"/>
+              <w:rPr/>
+            </w:pPr>
+            <w:r>
+              <w:rPr/>
+            </w:r>
+          </w:p>
+          <w:p>
+            <w:pPr>
+              <w:pStyle w:val="Style18"/>
+              <w:rPr/>
+            </w:pPr>
+            <w:r>
+              <w:rPr/>
+              <w:t>{% include templates/home.md %}</w:t>
             </w:r>
           </w:p>
         </w:tc>
@@ -14296,102 +15145,164 @@
       <w:pPr>
         <w:pStyle w:val="Normal"/>
         <w:rPr>
-          <w:rFonts w:ascii="Calibri" w:hAnsi="Calibri" w:eastAsia="宋体" w:cs="" w:asciiTheme="minorHAnsi" w:cstheme="minorBidi" w:eastAsiaTheme="minorEastAsia" w:hAnsiTheme="minorHAnsi"/>
-          <w:b/>
+          <w:rFonts w:ascii="Calibri" w:hAnsi="Calibri" w:eastAsia="" w:cs="宋体" w:asciiTheme="minorHAnsi" w:cstheme="minorBidi" w:hAnsiTheme="minorHAnsi"/>
+          <w:b w:val="false"/>
+          <w:b w:val="false"/>
+          <w:bCs w:val="false"/>
+          <w:sz w:val="24"/>
+          <w:szCs w:val="24"/>
+          <w:lang w:val="en-US" w:eastAsia="zh-CN" w:bidi="ar-SA"/>
+        </w:rPr>
+      </w:pPr>
+      <w:r>
+        <w:rPr/>
+      </w:r>
+    </w:p>
+    <w:p>
+      <w:pPr>
+        <w:pStyle w:val="Normal"/>
+        <w:rPr/>
+      </w:pPr>
+      <w:r>
+        <w:rPr>
+          <w:rFonts w:eastAsia="" w:cs="宋体" w:cstheme="minorBidi" w:eastAsiaTheme="minorEastAsia"/>
           <w:b/>
           <w:sz w:val="44"/>
           <w:szCs w:val="24"/>
           <w:lang w:val="en-US" w:eastAsia="zh-CN" w:bidi="ar-SA"/>
         </w:rPr>
-      </w:pPr>
-      <w:r>
-        <w:rPr>
-          <w:rFonts w:eastAsia="宋体" w:cs="" w:cstheme="minorBidi" w:eastAsiaTheme="minorEastAsia"/>
+        <w:t>6.6</w:t>
+      </w:r>
+      <w:r>
+        <w:rPr>
+          <w:rFonts w:ascii="Calibri" w:hAnsi="Calibri" w:cs="宋体" w:asciiTheme="minorHAnsi" w:cstheme="minorBidi" w:hAnsiTheme="minorHAnsi"/>
           <w:b/>
           <w:sz w:val="44"/>
           <w:szCs w:val="24"/>
           <w:lang w:val="en-US" w:eastAsia="zh-CN" w:bidi="ar-SA"/>
         </w:rPr>
-        <w:t>6.3</w:t>
-      </w:r>
-      <w:r>
-        <w:rPr>
-          <w:rFonts w:ascii="Calibri" w:hAnsi="Calibri" w:cs="" w:asciiTheme="minorHAnsi" w:cstheme="minorBidi" w:hAnsiTheme="minorHAnsi"/>
-          <w:b/>
-          <w:sz w:val="44"/>
-          <w:szCs w:val="24"/>
-          <w:lang w:val="en-US" w:eastAsia="zh-CN" w:bidi="ar-SA"/>
-        </w:rPr>
-        <w:t>选择文件夹</w:t>
-      </w:r>
-    </w:p>
-    <w:p>
-      <w:pPr>
-        <w:pStyle w:val="Normal"/>
-        <w:rPr>
-          <w:rFonts w:ascii="Calibri" w:hAnsi="Calibri" w:eastAsia="宋体" w:cs="" w:asciiTheme="minorHAnsi" w:cstheme="minorBidi" w:eastAsiaTheme="minorEastAsia" w:hAnsiTheme="minorHAnsi"/>
-          <w:b w:val="false"/>
+        <w:t>在目录中添加入口</w:t>
+      </w:r>
+    </w:p>
+    <w:p>
+      <w:pPr>
+        <w:pStyle w:val="Normal"/>
+        <w:rPr/>
+      </w:pPr>
+      <w:r>
+        <w:rPr>
+          <w:rFonts w:ascii="Calibri" w:hAnsi="Calibri" w:cs="宋体" w:asciiTheme="minorHAnsi" w:cstheme="minorBidi" w:hAnsiTheme="minorHAnsi"/>
           <w:b w:val="false"/>
           <w:bCs w:val="false"/>
           <w:sz w:val="24"/>
           <w:szCs w:val="24"/>
           <w:lang w:val="en-US" w:eastAsia="zh-CN" w:bidi="ar-SA"/>
         </w:rPr>
-      </w:pPr>
-      <w:r>
-        <w:rPr>
-          <w:rFonts w:ascii="Calibri" w:hAnsi="Calibri" w:cs="" w:asciiTheme="minorHAnsi" w:cstheme="minorBidi" w:hAnsiTheme="minorHAnsi"/>
+        <w:t>根据文档模板，在</w:t>
+      </w:r>
+      <w:r>
+        <w:rPr>
+          <w:rFonts w:eastAsia="" w:cs="宋体" w:cstheme="minorBidi"/>
           <w:b w:val="false"/>
           <w:bCs w:val="false"/>
           <w:sz w:val="24"/>
           <w:szCs w:val="24"/>
           <w:lang w:val="en-US" w:eastAsia="zh-CN" w:bidi="ar-SA"/>
         </w:rPr>
-        <w:t>根据文档类型将文档存放在对应的</w:t>
-      </w:r>
-      <w:r>
-        <w:rPr>
-          <w:rFonts w:eastAsia="宋体" w:cs="" w:cstheme="minorBidi" w:eastAsiaTheme="minorEastAsia"/>
+        <w:t>/_</w:t>
+      </w:r>
+      <w:r>
+        <w:rPr>
+          <w:rFonts w:eastAsia="" w:cs="宋体" w:cstheme="minorBidi"/>
           <w:b w:val="false"/>
           <w:bCs w:val="false"/>
           <w:sz w:val="24"/>
           <w:szCs w:val="24"/>
           <w:lang w:val="en-US" w:eastAsia="zh-CN" w:bidi="ar-SA"/>
         </w:rPr>
-        <w:t>docs</w:t>
-      </w:r>
-      <w:r>
-        <w:rPr>
-          <w:rFonts w:ascii="Calibri" w:hAnsi="Calibri" w:cs="" w:asciiTheme="minorHAnsi" w:cstheme="minorBidi" w:hAnsiTheme="minorHAnsi"/>
+        <w:t>data/docs-home.yml</w:t>
+      </w:r>
+      <w:r>
+        <w:rPr>
+          <w:rFonts w:ascii="Calibri" w:hAnsi="Calibri" w:cs="宋体" w:asciiTheme="minorHAnsi" w:cstheme="minorBidi" w:hAnsiTheme="minorHAnsi"/>
           <w:b w:val="false"/>
           <w:bCs w:val="false"/>
           <w:sz w:val="24"/>
           <w:szCs w:val="24"/>
           <w:lang w:val="en-US" w:eastAsia="zh-CN" w:bidi="ar-SA"/>
         </w:rPr>
-        <w:t>子目录中，也可以在</w:t>
-      </w:r>
-      <w:r>
-        <w:rPr>
-          <w:rFonts w:eastAsia="宋体" w:cs="" w:cstheme="minorBidi" w:eastAsiaTheme="minorEastAsia"/>
+        <w:t>文件中添加入口，例如：</w:t>
+      </w:r>
+    </w:p>
+    <w:tbl>
+      <w:tblPr>
+        <w:tblW w:w="8306" w:type="dxa"/>
+        <w:jc w:val="left"/>
+        <w:tblInd w:w="55" w:type="dxa"/>
+        <w:tblBorders>
+          <w:top w:val="single" w:sz="2" w:space="0" w:color="000000"/>
+          <w:left w:val="single" w:sz="2" w:space="0" w:color="000000"/>
+          <w:bottom w:val="single" w:sz="2" w:space="0" w:color="000000"/>
+          <w:right w:val="single" w:sz="2" w:space="0" w:color="000000"/>
+          <w:insideH w:val="single" w:sz="2" w:space="0" w:color="000000"/>
+          <w:insideV w:val="single" w:sz="2" w:space="0" w:color="000000"/>
+        </w:tblBorders>
+        <w:tblCellMar>
+          <w:top w:w="55" w:type="dxa"/>
+          <w:left w:w="54" w:type="dxa"/>
+          <w:bottom w:w="55" w:type="dxa"/>
+          <w:right w:w="55" w:type="dxa"/>
+        </w:tblCellMar>
+      </w:tblPr>
+      <w:tblGrid>
+        <w:gridCol w:w="8306"/>
+      </w:tblGrid>
+      <w:tr>
+        <w:trPr/>
+        <w:tc>
+          <w:tcPr>
+            <w:tcW w:w="8306" w:type="dxa"/>
+            <w:tcBorders>
+              <w:top w:val="single" w:sz="2" w:space="0" w:color="000000"/>
+              <w:left w:val="single" w:sz="2" w:space="0" w:color="000000"/>
+              <w:bottom w:val="single" w:sz="2" w:space="0" w:color="000000"/>
+              <w:right w:val="single" w:sz="2" w:space="0" w:color="000000"/>
+              <w:insideH w:val="single" w:sz="2" w:space="0" w:color="000000"/>
+              <w:insideV w:val="single" w:sz="2" w:space="0" w:color="000000"/>
+            </w:tcBorders>
+            <w:shd w:fill="auto" w:val="clear"/>
+            <w:tcMar>
+              <w:left w:w="54" w:type="dxa"/>
+            </w:tcMar>
+          </w:tcPr>
+          <w:p>
+            <w:pPr>
+              <w:pStyle w:val="Style18"/>
+              <w:rPr/>
+            </w:pPr>
+            <w:r>
+              <w:rPr/>
+              <w:t>- docs/home/contribute/write-new-topic.md</w:t>
+            </w:r>
+          </w:p>
+        </w:tc>
+      </w:tr>
+    </w:tbl>
+    <w:p>
+      <w:pPr>
+        <w:pStyle w:val="Normal"/>
+        <w:rPr>
+          <w:rFonts w:ascii="Calibri" w:hAnsi="Calibri" w:eastAsia="" w:cs="宋体" w:asciiTheme="minorHAnsi" w:cstheme="minorBidi" w:hAnsiTheme="minorHAnsi"/>
+          <w:b w:val="false"/>
           <w:b w:val="false"/>
           <w:bCs w:val="false"/>
           <w:sz w:val="24"/>
           <w:szCs w:val="24"/>
           <w:lang w:val="en-US" w:eastAsia="zh-CN" w:bidi="ar-SA"/>
         </w:rPr>
-        <w:t>docs</w:t>
-      </w:r>
-      <w:r>
-        <w:rPr>
-          <w:rFonts w:ascii="Calibri" w:hAnsi="Calibri" w:cs="" w:asciiTheme="minorHAnsi" w:cstheme="minorBidi" w:hAnsiTheme="minorHAnsi"/>
-          <w:b w:val="false"/>
-          <w:bCs w:val="false"/>
-          <w:sz w:val="24"/>
-          <w:szCs w:val="24"/>
-          <w:lang w:val="en-US" w:eastAsia="zh-CN" w:bidi="ar-SA"/>
-        </w:rPr>
-        <w:t>中创建新文件夹。</w:t>
+      </w:pPr>
+      <w:r>
+        <w:rPr/>
       </w:r>
     </w:p>
     <w:sectPr>
@@ -14680,8 +15591,8 @@
       <w:jc w:val="both"/>
     </w:pPr>
     <w:rPr>
-      <w:rFonts w:ascii="Calibri" w:hAnsi="Calibri" w:eastAsia="宋体" w:cs="" w:asciiTheme="minorHAnsi" w:cstheme="minorBidi" w:eastAsiaTheme="minorEastAsia" w:hAnsiTheme="minorHAnsi"/>
-      <w:color w:val="auto"/>
+      <w:rFonts w:ascii="Calibri" w:hAnsi="Calibri" w:eastAsia="" w:cs="宋体" w:asciiTheme="minorHAnsi" w:cstheme="minorBidi" w:eastAsiaTheme="minorEastAsia" w:hAnsiTheme="minorHAnsi"/>
+      <w:color w:val="00000A"/>
       <w:sz w:val="21"/>
       <w:szCs w:val="24"/>
       <w:lang w:val="en-US" w:eastAsia="zh-CN" w:bidi="ar-SA"/>
@@ -14730,7 +15641,7 @@
     <w:pPr>
       <w:keepNext/>
       <w:keepLines/>
-      <w:spacing w:lineRule="auto" w:line="412" w:beforeAutospacing="0" w:before="260" w:afterAutospacing="0" w:after="260"/>
+      <w:spacing w:lineRule="auto" w:line="410" w:beforeAutospacing="0" w:before="260" w:afterAutospacing="0" w:after="260"/>
       <w:outlineLvl w:val="2"/>
     </w:pPr>
     <w:rPr>

</xml_diff>